<commit_message>
updated manuscript and manuscript with tracked changes
</commit_message>
<xml_diff>
--- a/communications/resubmission JBTEP/manuscript.docx
+++ b/communications/resubmission JBTEP/manuscript.docx
@@ -77,49 +77,7 @@
         <w:rPr>
           <w:lang w:val="en-US"/>
         </w:rPr>
-        <w:t xml:space="preserve">(e.g., </w:t>
-      </w:r>
-      <w:proofErr w:type="spellStart"/>
-      <w:r>
-        <w:rPr>
-          <w:lang w:val="en-US"/>
-        </w:rPr>
-        <w:t>Gøtzsche</w:t>
-      </w:r>
-      <w:proofErr w:type="spellEnd"/>
-      <w:r>
-        <w:rPr>
-          <w:lang w:val="en-US"/>
-        </w:rPr>
-        <w:t xml:space="preserve"> et al., 2007; </w:t>
-      </w:r>
-      <w:proofErr w:type="spellStart"/>
-      <w:r>
-        <w:rPr>
-          <w:lang w:val="en-US"/>
-        </w:rPr>
-        <w:t>Lakens</w:t>
-      </w:r>
-      <w:proofErr w:type="spellEnd"/>
-      <w:r>
-        <w:rPr>
-          <w:lang w:val="en-US"/>
-        </w:rPr>
-        <w:t xml:space="preserve"> et al., 2017; </w:t>
-      </w:r>
-      <w:proofErr w:type="spellStart"/>
-      <w:r>
-        <w:rPr>
-          <w:lang w:val="en-US"/>
-        </w:rPr>
-        <w:t>Maassen</w:t>
-      </w:r>
-      <w:proofErr w:type="spellEnd"/>
-      <w:r>
-        <w:rPr>
-          <w:lang w:val="en-US"/>
-        </w:rPr>
-        <w:t xml:space="preserve"> et al., 2020)</w:t>
+        <w:t>(e.g., Gøtzsche et al., 2007; Lakens et al., 2017; Maassen et al., 2020)</w:t>
       </w:r>
       <w:r>
         <w:rPr>
@@ -521,21 +479,7 @@
         <w:rPr>
           <w:lang w:val="en-US"/>
         </w:rPr>
-        <w:t xml:space="preserve"> and a more robust alternative see De </w:t>
-      </w:r>
-      <w:proofErr w:type="spellStart"/>
-      <w:r>
-        <w:rPr>
-          <w:lang w:val="en-US"/>
-        </w:rPr>
-        <w:t>Schryver</w:t>
-      </w:r>
-      <w:proofErr w:type="spellEnd"/>
-      <w:r>
-        <w:rPr>
-          <w:lang w:val="en-US"/>
-        </w:rPr>
-        <w:t xml:space="preserve"> et al., 2018)</w:t>
+        <w:t xml:space="preserve"> and a more robust alternative see De Schryver et al., 2018)</w:t>
       </w:r>
       <w:r>
         <w:rPr>
@@ -879,21 +823,7 @@
         <w:rPr>
           <w:lang w:val="en-US"/>
         </w:rPr>
-        <w:t xml:space="preserve">(Corneille &amp; </w:t>
-      </w:r>
-      <w:proofErr w:type="spellStart"/>
-      <w:r>
-        <w:rPr>
-          <w:lang w:val="en-US"/>
-        </w:rPr>
-        <w:t>Hütter</w:t>
-      </w:r>
-      <w:proofErr w:type="spellEnd"/>
-      <w:r>
-        <w:rPr>
-          <w:lang w:val="en-US"/>
-        </w:rPr>
-        <w:t>, 2020)</w:t>
+        <w:t>(Corneille &amp; Hütter, 2020)</w:t>
       </w:r>
       <w:r>
         <w:rPr>
@@ -1268,21 +1198,7 @@
         <w:rPr>
           <w:lang w:val="en-US"/>
         </w:rPr>
-        <w:t xml:space="preserve">(e.g., Kadlec et al., 2023; </w:t>
-      </w:r>
-      <w:proofErr w:type="spellStart"/>
-      <w:r>
-        <w:rPr>
-          <w:lang w:val="en-US"/>
-        </w:rPr>
-        <w:t>Lakens</w:t>
-      </w:r>
-      <w:proofErr w:type="spellEnd"/>
-      <w:r>
-        <w:rPr>
-          <w:lang w:val="en-US"/>
-        </w:rPr>
-        <w:t xml:space="preserve"> et al., 2017)</w:t>
+        <w:t>(e.g., Kadlec et al., 2023; Lakens et al., 2017)</w:t>
       </w:r>
       <w:r>
         <w:rPr>
@@ -2305,21 +2221,7 @@
         <w:rPr>
           <w:lang w:val="en-US"/>
         </w:rPr>
-        <w:t>(</w:t>
-      </w:r>
-      <w:proofErr w:type="spellStart"/>
-      <w:r>
-        <w:rPr>
-          <w:lang w:val="en-US"/>
-        </w:rPr>
-        <w:t>Revelle</w:t>
-      </w:r>
-      <w:proofErr w:type="spellEnd"/>
-      <w:r>
-        <w:rPr>
-          <w:lang w:val="en-US"/>
-        </w:rPr>
-        <w:t>, 2009, equation 7.3)</w:t>
+        <w:t>(Revelle, 2009, equation 7.3)</w:t>
       </w:r>
       <w:r>
         <w:rPr>
@@ -7671,6 +7573,7 @@
       </w:pPr>
       <w:r>
         <w:rPr>
+          <w:noProof/>
           <w:lang w:val="en-US"/>
         </w:rPr>
         <w:drawing>
@@ -7847,6 +7750,7 @@
       </w:pPr>
       <w:r>
         <w:rPr>
+          <w:noProof/>
           <w:lang w:val="en-US"/>
         </w:rPr>
         <w:drawing>
@@ -12098,7 +12002,7 @@
             <w:rFonts w:ascii="Cambria Math" w:hAnsi="Cambria Math"/>
             <w:lang w:val="en-US"/>
           </w:rPr>
-          <m:t xml:space="preserve">= </m:t>
+          <m:t>=</m:t>
         </m:r>
         <m:acc>
           <m:accPr>
@@ -12125,7 +12029,7 @@
             <w:rFonts w:ascii="Cambria Math" w:hAnsi="Cambria Math"/>
             <w:lang w:val="en-US"/>
           </w:rPr>
-          <m:t xml:space="preserve"> ±1.96×0=[</m:t>
+          <m:t>±1.96×0=[</m:t>
         </m:r>
         <m:acc>
           <m:accPr>
@@ -12152,7 +12056,7 @@
             <w:rFonts w:ascii="Cambria Math" w:hAnsi="Cambria Math"/>
             <w:lang w:val="en-US"/>
           </w:rPr>
-          <m:t xml:space="preserve">,  </m:t>
+          <m:t xml:space="preserve">, </m:t>
         </m:r>
         <m:acc>
           <m:accPr>
@@ -15916,7 +15820,7 @@
         <w:rPr>
           <w:lang w:val="en-US"/>
         </w:rPr>
-        <w:t xml:space="preserve"> was negative it was set to zero to produce a Credibility Interval width of 0. This correction was specified in “h_s syntax.sps” but not “Meta_Basic_r.sps” – I merely applied it in both. Without this alternation, if  </w:t>
+        <w:t xml:space="preserve"> was negative it was set to zero to produce a Credibility Interval width of 0. This correction was specified in “h_s syntax.sps” but not “Meta_Basic_r.sps” – I merely applied it in both. Without this alternation, if </w:t>
       </w:r>
       <m:oMath>
         <m:sSubSup>
@@ -16373,21 +16277,7 @@
         <w:rPr>
           <w:lang w:val="en-US"/>
         </w:rPr>
-        <w:t>(</w:t>
-      </w:r>
-      <w:proofErr w:type="spellStart"/>
-      <w:r>
-        <w:rPr>
-          <w:lang w:val="en-US"/>
-        </w:rPr>
-        <w:t>Viechtbauer</w:t>
-      </w:r>
-      <w:proofErr w:type="spellEnd"/>
-      <w:r>
-        <w:rPr>
-          <w:lang w:val="en-US"/>
-        </w:rPr>
-        <w:t>, 2010, 2024)</w:t>
+        <w:t>(Viechtbauer, 2010, 2024)</w:t>
       </w:r>
       <w:r>
         <w:rPr>
@@ -16798,6 +16688,7 @@
       </w:pPr>
       <w:r>
         <w:rPr>
+          <w:noProof/>
           <w:lang w:val="en-US"/>
         </w:rPr>
         <w:drawing>
@@ -16901,6 +16792,7 @@
       </w:pPr>
       <w:r>
         <w:rPr>
+          <w:noProof/>
           <w:lang w:val="en-US"/>
         </w:rPr>
         <w:drawing>
@@ -17790,7 +17682,7 @@
         <w:rPr>
           <w:lang w:val="en-US"/>
         </w:rPr>
-        <w:t xml:space="preserve"> = -.02 and .05).</w:t>
+        <w:t>= -.02 and .05).</w:t>
       </w:r>
       <w:r>
         <w:rPr>
@@ -20010,35 +19902,7 @@
         <w:rPr>
           <w:lang w:val="en-US"/>
         </w:rPr>
-        <w:t xml:space="preserve">(e.g., </w:t>
-      </w:r>
-      <w:proofErr w:type="spellStart"/>
-      <w:r>
-        <w:rPr>
-          <w:lang w:val="en-US"/>
-        </w:rPr>
-        <w:t>Gøtzsche</w:t>
-      </w:r>
-      <w:proofErr w:type="spellEnd"/>
-      <w:r>
-        <w:rPr>
-          <w:lang w:val="en-US"/>
-        </w:rPr>
-        <w:t xml:space="preserve"> et al., 2007; </w:t>
-      </w:r>
-      <w:proofErr w:type="spellStart"/>
-      <w:r>
-        <w:rPr>
-          <w:lang w:val="en-US"/>
-        </w:rPr>
-        <w:t>Maassen</w:t>
-      </w:r>
-      <w:proofErr w:type="spellEnd"/>
-      <w:r>
-        <w:rPr>
-          <w:lang w:val="en-US"/>
-        </w:rPr>
-        <w:t xml:space="preserve"> et al., 2020)</w:t>
+        <w:t>(e.g., Gøtzsche et al., 2007; Maassen et al., 2020)</w:t>
       </w:r>
       <w:r>
         <w:rPr>
@@ -20490,21 +20354,7 @@
         <w:rPr>
           <w:lang w:val="en-US"/>
         </w:rPr>
-        <w:t>(</w:t>
-      </w:r>
-      <w:proofErr w:type="spellStart"/>
-      <w:r>
-        <w:rPr>
-          <w:lang w:val="en-US"/>
-        </w:rPr>
-        <w:t>Vevea</w:t>
-      </w:r>
-      <w:proofErr w:type="spellEnd"/>
-      <w:r>
-        <w:rPr>
-          <w:lang w:val="en-US"/>
-        </w:rPr>
-        <w:t xml:space="preserve"> &amp; Woods, 2005)</w:t>
+        <w:t>(Vevea &amp; Woods, 2005)</w:t>
       </w:r>
       <w:r>
         <w:rPr>
@@ -20659,21 +20509,7 @@
         <w:rPr>
           <w:lang w:val="en-US"/>
         </w:rPr>
-        <w:t>(</w:t>
-      </w:r>
-      <w:proofErr w:type="spellStart"/>
-      <w:r>
-        <w:rPr>
-          <w:lang w:val="en-US"/>
-        </w:rPr>
-        <w:t>Aczel</w:t>
-      </w:r>
-      <w:proofErr w:type="spellEnd"/>
-      <w:r>
-        <w:rPr>
-          <w:lang w:val="en-US"/>
-        </w:rPr>
-        <w:t xml:space="preserve"> et al., 2018; Greenland et al., 2016)</w:t>
+        <w:t>(Aczel et al., 2018; Greenland et al., 2016)</w:t>
       </w:r>
       <w:r>
         <w:rPr>
@@ -20733,21 +20569,7 @@
         <w:rPr>
           <w:lang w:val="en-US"/>
         </w:rPr>
-        <w:t>(</w:t>
-      </w:r>
-      <w:proofErr w:type="spellStart"/>
-      <w:r>
-        <w:rPr>
-          <w:lang w:val="en-US"/>
-        </w:rPr>
-        <w:t>Rücker</w:t>
-      </w:r>
-      <w:proofErr w:type="spellEnd"/>
-      <w:r>
-        <w:rPr>
-          <w:lang w:val="en-US"/>
-        </w:rPr>
-        <w:t xml:space="preserve"> et al., 2011; Sterne et al., 2000)</w:t>
+        <w:t>(Rücker et al., 2011; Sterne et al., 2000)</w:t>
       </w:r>
       <w:r>
         <w:rPr>
@@ -21390,6 +21212,7 @@
       </w:pPr>
       <w:r>
         <w:rPr>
+          <w:noProof/>
           <w:lang w:val="en-US"/>
         </w:rPr>
         <w:drawing>
@@ -21922,49 +21745,7 @@
         <w:rPr>
           <w:lang w:val="en-US"/>
         </w:rPr>
-        <w:t>(</w:t>
-      </w:r>
-      <w:proofErr w:type="spellStart"/>
-      <w:r>
-        <w:rPr>
-          <w:lang w:val="en-US"/>
-        </w:rPr>
-        <w:t>Gøtzsche</w:t>
-      </w:r>
-      <w:proofErr w:type="spellEnd"/>
-      <w:r>
-        <w:rPr>
-          <w:lang w:val="en-US"/>
-        </w:rPr>
-        <w:t xml:space="preserve"> et al., 2007; Kadlec et al., 2023; </w:t>
-      </w:r>
-      <w:proofErr w:type="spellStart"/>
-      <w:r>
-        <w:rPr>
-          <w:lang w:val="en-US"/>
-        </w:rPr>
-        <w:t>Lakens</w:t>
-      </w:r>
-      <w:proofErr w:type="spellEnd"/>
-      <w:r>
-        <w:rPr>
-          <w:lang w:val="en-US"/>
-        </w:rPr>
-        <w:t xml:space="preserve"> et al., 2016, 2017; </w:t>
-      </w:r>
-      <w:proofErr w:type="spellStart"/>
-      <w:r>
-        <w:rPr>
-          <w:lang w:val="en-US"/>
-        </w:rPr>
-        <w:t>Maassen</w:t>
-      </w:r>
-      <w:proofErr w:type="spellEnd"/>
-      <w:r>
-        <w:rPr>
-          <w:lang w:val="en-US"/>
-        </w:rPr>
-        <w:t xml:space="preserve"> et al., 2020)</w:t>
+        <w:t>(Gøtzsche et al., 2007; Kadlec et al., 2023; Lakens et al., 2016, 2017; Maassen et al., 2020)</w:t>
       </w:r>
       <w:r>
         <w:rPr>
@@ -23147,21 +22928,7 @@
         <w:rPr>
           <w:lang w:val="en-US"/>
         </w:rPr>
-        <w:t xml:space="preserve">(e.g., </w:t>
-      </w:r>
-      <w:proofErr w:type="spellStart"/>
-      <w:r>
-        <w:rPr>
-          <w:lang w:val="en-US"/>
-        </w:rPr>
-        <w:t>Lakens</w:t>
-      </w:r>
-      <w:proofErr w:type="spellEnd"/>
-      <w:r>
-        <w:rPr>
-          <w:lang w:val="en-US"/>
-        </w:rPr>
-        <w:t xml:space="preserve"> et al., 2016; López-Nicolás et al., 2022)</w:t>
+        <w:t>(e.g., Lakens et al., 2016; López-Nicolás et al., 2022)</w:t>
       </w:r>
       <w:r>
         <w:rPr>
@@ -23678,7 +23445,7 @@
         <w:rPr>
           <w:lang w:val="en-US"/>
         </w:rPr>
-        <w:t xml:space="preserve">. </w:t>
+        <w:t>.</w:t>
       </w:r>
       <w:r>
         <w:rPr>
@@ -23996,69 +23763,8 @@
         </w:rPr>
         <w:fldChar w:fldCharType="separate"/>
       </w:r>
-      <w:proofErr w:type="spellStart"/>
-      <w:r>
-        <w:t>Aczel</w:t>
-      </w:r>
-      <w:proofErr w:type="spellEnd"/>
-      <w:r>
-        <w:t xml:space="preserve">, B., </w:t>
-      </w:r>
-      <w:proofErr w:type="spellStart"/>
-      <w:r>
-        <w:t>Palfi</w:t>
-      </w:r>
-      <w:proofErr w:type="spellEnd"/>
-      <w:r>
-        <w:t xml:space="preserve">, B., </w:t>
-      </w:r>
-      <w:proofErr w:type="spellStart"/>
-      <w:r>
-        <w:t>Szollosi</w:t>
-      </w:r>
-      <w:proofErr w:type="spellEnd"/>
-      <w:r>
-        <w:t xml:space="preserve">, A., Kovacs, M., </w:t>
-      </w:r>
-      <w:proofErr w:type="spellStart"/>
-      <w:r>
-        <w:t>Szaszi</w:t>
-      </w:r>
-      <w:proofErr w:type="spellEnd"/>
-      <w:r>
-        <w:t xml:space="preserve">, B., </w:t>
-      </w:r>
-      <w:proofErr w:type="spellStart"/>
-      <w:r>
-        <w:t>Szecsi</w:t>
-      </w:r>
-      <w:proofErr w:type="spellEnd"/>
-      <w:r>
-        <w:t xml:space="preserve">, P., </w:t>
-      </w:r>
-      <w:proofErr w:type="spellStart"/>
-      <w:r>
-        <w:t>Zrubka</w:t>
-      </w:r>
-      <w:proofErr w:type="spellEnd"/>
-      <w:r>
-        <w:t xml:space="preserve">, M., </w:t>
-      </w:r>
-      <w:proofErr w:type="spellStart"/>
-      <w:r>
-        <w:t>Gronau</w:t>
-      </w:r>
-      <w:proofErr w:type="spellEnd"/>
-      <w:r>
-        <w:t xml:space="preserve">, Q. F., van den Bergh, D., &amp; </w:t>
-      </w:r>
-      <w:proofErr w:type="spellStart"/>
-      <w:r>
-        <w:t>Wagenmakers</w:t>
-      </w:r>
-      <w:proofErr w:type="spellEnd"/>
-      <w:r>
-        <w:t xml:space="preserve">, E.-J. (2018). Quantifying Support for the Null Hypothesis in Psychology: An Empirical Investigation. </w:t>
+      <w:r>
+        <w:t xml:space="preserve">Aczel, B., Palfi, B., Szollosi, A., Kovacs, M., Szaszi, B., Szecsi, P., Zrubka, M., Gronau, Q. F., van den Bergh, D., &amp; Wagenmakers, E.-J. (2018). Quantifying Support for the Null Hypothesis in Psychology: An Empirical Investigation. </w:t>
       </w:r>
       <w:r>
         <w:rPr>
@@ -24185,26 +23891,60 @@
           <w:i/>
           <w:iCs/>
         </w:rPr>
-        <w:t xml:space="preserve">Perspectives on </w:t>
-      </w:r>
-      <w:proofErr w:type="spellStart"/>
+        <w:t>Perspectives on Behavior Science</w:t>
+      </w:r>
+      <w:r>
+        <w:t>. https://doi.org/10.1007/s40614-022-00352-z</w:t>
+      </w:r>
+    </w:p>
+    <w:p>
+      <w:pPr>
+        <w:pStyle w:val="Bibliography"/>
+      </w:pPr>
+      <w:r>
+        <w:t xml:space="preserve">Barnes-Holmes, D., &amp; Harte, C. (2022b). Relational frame theory 20 years on: The Odysseus voyage and beyond. In </w:t>
+      </w:r>
       <w:r>
         <w:rPr>
           <w:i/>
           <w:iCs/>
         </w:rPr>
-        <w:t>Behavior</w:t>
-      </w:r>
-      <w:proofErr w:type="spellEnd"/>
+        <w:t>Journal of the Experimental Analysis of Behavior</w:t>
+      </w:r>
+      <w:r>
+        <w:t xml:space="preserve"> (Vol. 117, Issue 2, pp. 240–266). WILEY. https://doi.org/10.1002/jeab.733</w:t>
+      </w:r>
+    </w:p>
+    <w:p>
+      <w:pPr>
+        <w:pStyle w:val="Bibliography"/>
+      </w:pPr>
+      <w:r>
+        <w:t xml:space="preserve">Bast, D. F., &amp; Barnes-Holmes, D. (2015). Developing the Implicit Relational Assessment Procedure (IRAP) as a Measure of Self-Forgiveness Related to Failing and </w:t>
+      </w:r>
+      <w:r>
+        <w:lastRenderedPageBreak/>
+        <w:t xml:space="preserve">Succeeding Behaviors. </w:t>
+      </w:r>
       <w:r>
         <w:rPr>
           <w:i/>
           <w:iCs/>
         </w:rPr>
-        <w:t xml:space="preserve"> Science</w:t>
-      </w:r>
-      <w:r>
-        <w:t>. https://doi.org/10.1007/s40614-022-00352-z</w:t>
+        <w:t>The Psychological Record</w:t>
+      </w:r>
+      <w:r>
+        <w:t xml:space="preserve">, </w:t>
+      </w:r>
+      <w:r>
+        <w:rPr>
+          <w:i/>
+          <w:iCs/>
+        </w:rPr>
+        <w:t>65</w:t>
+      </w:r>
+      <w:r>
+        <w:t>(1), 189–201. https://doi.org/10.1007/s40732-014-0100-5</w:t>
       </w:r>
     </w:p>
     <w:p>
@@ -24212,26 +23952,45 @@
         <w:pStyle w:val="Bibliography"/>
       </w:pPr>
       <w:r>
-        <w:t xml:space="preserve">Barnes-Holmes, D., &amp; Harte, C. (2022b). Relational frame theory 20 years on: The Odysseus voyage and beyond. In </w:t>
+        <w:t xml:space="preserve">Borenstein, M., Hedges, L. V., Higgins, J. P., &amp; Rothstein, H. R. (2009). </w:t>
       </w:r>
       <w:r>
         <w:rPr>
           <w:i/>
           <w:iCs/>
         </w:rPr>
-        <w:t xml:space="preserve">Journal of the Experimental Analysis of </w:t>
-      </w:r>
-      <w:proofErr w:type="spellStart"/>
+        <w:t>Introduction to meta-analysis</w:t>
+      </w:r>
+      <w:r>
+        <w:t>. John Wiley &amp; Sons.</w:t>
+      </w:r>
+    </w:p>
+    <w:p>
+      <w:pPr>
+        <w:pStyle w:val="Bibliography"/>
+      </w:pPr>
+      <w:r>
+        <w:t xml:space="preserve">Carpenter, K. M., Martinez, D., Vadhan, N. P., Barnes-Holmes, D., &amp; Nunes, E. V. (2012). Measures of Attentional Bias and Relational Responding Are Associated with Behavioral Treatment Outcome for Cocaine Dependence. </w:t>
+      </w:r>
       <w:r>
         <w:rPr>
           <w:i/>
           <w:iCs/>
         </w:rPr>
-        <w:t>Behavior</w:t>
-      </w:r>
-      <w:proofErr w:type="spellEnd"/>
-      <w:r>
-        <w:t xml:space="preserve"> (Vol. 117, Issue 2, pp. 240–266). WILEY. https://doi.org/10.1002/jeab.733</w:t>
+        <w:t>The American Journal of Drug and Alcohol Abuse</w:t>
+      </w:r>
+      <w:r>
+        <w:t xml:space="preserve">, </w:t>
+      </w:r>
+      <w:r>
+        <w:rPr>
+          <w:i/>
+          <w:iCs/>
+        </w:rPr>
+        <w:t>38</w:t>
+      </w:r>
+      <w:r>
+        <w:t>(2), 146–154. https://doi.org/10.3109/00952990.2011.643986</w:t>
       </w:r>
     </w:p>
     <w:p>
@@ -24239,62 +23998,63 @@
         <w:pStyle w:val="Bibliography"/>
       </w:pPr>
       <w:r>
-        <w:t xml:space="preserve">Bast, D. F., &amp; Barnes-Holmes, D. (2015). Developing the Implicit Relational Assessment Procedure (IRAP) as a Measure of Self-Forgiveness Related to Failing and </w:t>
-      </w:r>
-      <w:r>
-        <w:lastRenderedPageBreak/>
-        <w:t xml:space="preserve">Succeeding </w:t>
-      </w:r>
-      <w:proofErr w:type="spellStart"/>
-      <w:r>
-        <w:t>Behaviors</w:t>
-      </w:r>
-      <w:proofErr w:type="spellEnd"/>
-      <w:r>
-        <w:t xml:space="preserve">. </w:t>
+        <w:t xml:space="preserve">Champely, S. (2016). </w:t>
       </w:r>
       <w:r>
         <w:rPr>
           <w:i/>
           <w:iCs/>
         </w:rPr>
-        <w:t>The Psychological Record</w:t>
-      </w:r>
-      <w:r>
-        <w:t xml:space="preserve">, </w:t>
+        <w:t>pwr: Basic Functions for Power Analysis</w:t>
+      </w:r>
+      <w:r>
+        <w:t xml:space="preserve"> [Computer software]. https://CRAN.R-project.org/package=pwr</w:t>
+      </w:r>
+    </w:p>
+    <w:p>
+      <w:pPr>
+        <w:pStyle w:val="Bibliography"/>
+      </w:pPr>
+      <w:r>
+        <w:t xml:space="preserve">Corneille, O., &amp; Hütter, M. (2020). Implicit? What Do You Mean? A Comprehensive Review of the Delusive Implicitness Construct in Attitude Research. </w:t>
       </w:r>
       <w:r>
         <w:rPr>
           <w:i/>
           <w:iCs/>
         </w:rPr>
-        <w:t>65</w:t>
-      </w:r>
-      <w:r>
-        <w:t>(1), 189–201. https://doi.org/10.1007/s40732-014-0100-5</w:t>
+        <w:t>Personality and Social Psychology Review</w:t>
+      </w:r>
+      <w:r>
+        <w:t>, 1088868320911325. https://doi.org/10.1177/1088868320911325</w:t>
       </w:r>
     </w:p>
     <w:p>
       <w:pPr>
         <w:pStyle w:val="Bibliography"/>
       </w:pPr>
-      <w:proofErr w:type="spellStart"/>
-      <w:r>
-        <w:t>Borenstein</w:t>
-      </w:r>
-      <w:proofErr w:type="spellEnd"/>
-      <w:r>
-        <w:t xml:space="preserve">, M., Hedges, L. V., Higgins, J. P., &amp; Rothstein, H. R. (2009). </w:t>
+      <w:r>
+        <w:t xml:space="preserve">Dawson, D. L., Barnes-Holmes, D., Gresswell, D. M., Hart, A. J., &amp; Gore, N. J. (2009). Assessing the implicit beliefs of sexual offenders using the Implicit Relational Assessment Procedure: A first study. </w:t>
       </w:r>
       <w:r>
         <w:rPr>
           <w:i/>
           <w:iCs/>
         </w:rPr>
-        <w:t>Introduction to meta-analysis</w:t>
-      </w:r>
-      <w:r>
-        <w:t>. John Wiley &amp; Sons.</w:t>
+        <w:t>Sexual Abuse: A Journal of Research and Treatment</w:t>
+      </w:r>
+      <w:r>
+        <w:t xml:space="preserve">, </w:t>
+      </w:r>
+      <w:r>
+        <w:rPr>
+          <w:i/>
+          <w:iCs/>
+        </w:rPr>
+        <w:t>21</w:t>
+      </w:r>
+      <w:r>
+        <w:t>(1), 57–75. https://doi.org/10.1177/1079063208326928</w:t>
       </w:r>
     </w:p>
     <w:p>
@@ -24302,30 +24062,14 @@
         <w:pStyle w:val="Bibliography"/>
       </w:pPr>
       <w:r>
-        <w:t xml:space="preserve">Carpenter, K. M., Martinez, D., </w:t>
-      </w:r>
-      <w:proofErr w:type="spellStart"/>
-      <w:r>
-        <w:t>Vadhan</w:t>
-      </w:r>
-      <w:proofErr w:type="spellEnd"/>
-      <w:r>
-        <w:t xml:space="preserve">, N. P., Barnes-Holmes, D., &amp; Nunes, E. V. (2012). Measures of Attentional Bias and Relational Responding Are Associated with </w:t>
-      </w:r>
-      <w:proofErr w:type="spellStart"/>
-      <w:r>
-        <w:t>Behavioral</w:t>
-      </w:r>
-      <w:proofErr w:type="spellEnd"/>
-      <w:r>
-        <w:t xml:space="preserve"> Treatment Outcome for Cocaine Dependence. </w:t>
+        <w:t xml:space="preserve">De Schryver, M., Hussey, I., De Neve, J., Cartwright, A., &amp; Barnes-Holmes, D. (2018). The PIIRAP: An alternative scoring algorithm for the IRAP using a probabilistic semiparametric effect size measure. </w:t>
       </w:r>
       <w:r>
         <w:rPr>
           <w:i/>
           <w:iCs/>
         </w:rPr>
-        <w:t>The American Journal of Drug and Alcohol Abuse</w:t>
+        <w:t>Journal of Contextual Behavioral Science</w:t>
       </w:r>
       <w:r>
         <w:t xml:space="preserve">, </w:t>
@@ -24335,42 +24079,57 @@
           <w:i/>
           <w:iCs/>
         </w:rPr>
-        <w:t>38</w:t>
-      </w:r>
-      <w:r>
-        <w:t>(2), 146–154. https://doi.org/10.3109/00952990.2011.643986</w:t>
+        <w:t>7</w:t>
+      </w:r>
+      <w:r>
+        <w:t>, 97–103. https://doi.org/10.1016/j.jcbs.2018.01.001</w:t>
       </w:r>
     </w:p>
     <w:p>
       <w:pPr>
         <w:pStyle w:val="Bibliography"/>
       </w:pPr>
-      <w:proofErr w:type="spellStart"/>
-      <w:r>
-        <w:t>Champely</w:t>
-      </w:r>
-      <w:proofErr w:type="spellEnd"/>
-      <w:r>
-        <w:t xml:space="preserve">, S. (2016). </w:t>
-      </w:r>
-      <w:proofErr w:type="spellStart"/>
+      <w:r>
+        <w:t xml:space="preserve">Egger, M., Smith, G. D., Schneider, M., &amp; Minder, C. (1997). </w:t>
+      </w:r>
       <w:r>
         <w:rPr>
           <w:i/>
           <w:iCs/>
         </w:rPr>
-        <w:t>pwr</w:t>
-      </w:r>
-      <w:proofErr w:type="spellEnd"/>
+        <w:t>Bias in meta-analysis detected by a simple, graphical test</w:t>
+      </w:r>
+      <w:r>
+        <w:t>. https://doi.org/10.1136/bmj.315.7109.629</w:t>
+      </w:r>
+    </w:p>
+    <w:p>
+      <w:pPr>
+        <w:pStyle w:val="Bibliography"/>
+      </w:pPr>
+      <w:r>
+        <w:lastRenderedPageBreak/>
+        <w:t xml:space="preserve">Farrell, L., &amp; McHugh, L. (2017). Examining gender-STEM bias among STEM and non-STEM students using the Implicit Relational Assessment Procedure (IRAP). </w:t>
+      </w:r>
       <w:r>
         <w:rPr>
           <w:i/>
           <w:iCs/>
         </w:rPr>
-        <w:t>: Basic Functions for Power Analysis</w:t>
-      </w:r>
-      <w:r>
-        <w:t xml:space="preserve"> [Computer software]. https://CRAN.R-project.org/package=pwr</w:t>
+        <w:t>Journal of Contextual Behavioral Science</w:t>
+      </w:r>
+      <w:r>
+        <w:t xml:space="preserve">, </w:t>
+      </w:r>
+      <w:r>
+        <w:rPr>
+          <w:i/>
+          <w:iCs/>
+        </w:rPr>
+        <w:t>6</w:t>
+      </w:r>
+      <w:r>
+        <w:t>(1), 80–90. https://doi.org/10.1016/j.jcbs.2017.02.001</w:t>
       </w:r>
     </w:p>
     <w:p>
@@ -24378,25 +24137,27 @@
         <w:pStyle w:val="Bibliography"/>
       </w:pPr>
       <w:r>
-        <w:t xml:space="preserve">Corneille, O., &amp; </w:t>
-      </w:r>
-      <w:proofErr w:type="spellStart"/>
-      <w:r>
-        <w:t>Hütter</w:t>
-      </w:r>
-      <w:proofErr w:type="spellEnd"/>
-      <w:r>
-        <w:t xml:space="preserve">, M. (2020). Implicit? What Do You Mean? A Comprehensive Review of the Delusive Implicitness Construct in Attitude Research. </w:t>
+        <w:t xml:space="preserve">Field, A. P., &amp; Gillett, R. (2010). How to do a meta-analysis. </w:t>
       </w:r>
       <w:r>
         <w:rPr>
           <w:i/>
           <w:iCs/>
         </w:rPr>
-        <w:t>Personality and Social Psychology Review</w:t>
-      </w:r>
-      <w:r>
-        <w:t>, 1088868320911325. https://doi.org/10.1177/1088868320911325</w:t>
+        <w:t>British Journal of Mathematical and Statistical Psychology</w:t>
+      </w:r>
+      <w:r>
+        <w:t xml:space="preserve">, </w:t>
+      </w:r>
+      <w:r>
+        <w:rPr>
+          <w:i/>
+          <w:iCs/>
+        </w:rPr>
+        <w:t>63</w:t>
+      </w:r>
+      <w:r>
+        <w:t>(3), 665–694. https://doi.org/10.1348/000711010X502733</w:t>
       </w:r>
     </w:p>
     <w:p>
@@ -24404,22 +24165,14 @@
         <w:pStyle w:val="Bibliography"/>
       </w:pPr>
       <w:r>
-        <w:t xml:space="preserve">Dawson, D. L., Barnes-Holmes, D., </w:t>
-      </w:r>
-      <w:proofErr w:type="spellStart"/>
-      <w:r>
-        <w:t>Gresswell</w:t>
-      </w:r>
-      <w:proofErr w:type="spellEnd"/>
-      <w:r>
-        <w:t xml:space="preserve">, D. M., Hart, A. J., &amp; Gore, N. J. (2009). Assessing the implicit beliefs of sexual offenders using the Implicit Relational Assessment Procedure: A first study. </w:t>
+        <w:t xml:space="preserve">Golijani-Moghaddam, N., Hart, A., &amp; Dawson, D. L. (2013). The Implicit Relational Assessment Procedure: Emerging reliability and validity data. </w:t>
       </w:r>
       <w:r>
         <w:rPr>
           <w:i/>
           <w:iCs/>
         </w:rPr>
-        <w:t>Sexual Abuse: A Journal of Research and Treatment</w:t>
+        <w:t>Journal of Contextual Behavioral Science</w:t>
       </w:r>
       <w:r>
         <w:t xml:space="preserve">, </w:t>
@@ -24429,10 +24182,10 @@
           <w:i/>
           <w:iCs/>
         </w:rPr>
-        <w:t>21</w:t>
-      </w:r>
-      <w:r>
-        <w:t>(1), 57–75. https://doi.org/10.1177/1079063208326928</w:t>
+        <w:t>2</w:t>
+      </w:r>
+      <w:r>
+        <w:t>(3–4), 105–119. https://doi.org/10.1016/j.jcbs.2013.05.002</w:t>
       </w:r>
     </w:p>
     <w:p>
@@ -24440,38 +24193,42 @@
         <w:pStyle w:val="Bibliography"/>
       </w:pPr>
       <w:r>
-        <w:t xml:space="preserve">De </w:t>
-      </w:r>
-      <w:proofErr w:type="spellStart"/>
-      <w:r>
-        <w:t>Schryver</w:t>
-      </w:r>
-      <w:proofErr w:type="spellEnd"/>
-      <w:r>
-        <w:t xml:space="preserve">, M., Hussey, I., De Neve, J., Cartwright, A., &amp; Barnes-Holmes, D. (2018). The PIIRAP: An alternative scoring algorithm for the IRAP using a probabilistic semiparametric effect size measure. </w:t>
+        <w:t xml:space="preserve">Gøtzsche, P. C., Hróbjartsson, A., Marić, K., &amp; Tendal, B. (2007). Data Extraction Errors in Meta-analyses That Use Standardized Mean Differences. </w:t>
       </w:r>
       <w:r>
         <w:rPr>
           <w:i/>
           <w:iCs/>
         </w:rPr>
-        <w:t xml:space="preserve">Journal of Contextual </w:t>
-      </w:r>
-      <w:proofErr w:type="spellStart"/>
+        <w:t>JAMA</w:t>
+      </w:r>
+      <w:r>
+        <w:t xml:space="preserve">, </w:t>
+      </w:r>
       <w:r>
         <w:rPr>
           <w:i/>
           <w:iCs/>
         </w:rPr>
-        <w:t>Behavioral</w:t>
-      </w:r>
-      <w:proofErr w:type="spellEnd"/>
+        <w:t>298</w:t>
+      </w:r>
+      <w:r>
+        <w:t>(4), 430–437. https://doi.org/10.1001/jama.298.4.430</w:t>
+      </w:r>
+    </w:p>
+    <w:p>
+      <w:pPr>
+        <w:pStyle w:val="Bibliography"/>
+      </w:pPr>
+      <w:r>
+        <w:t xml:space="preserve">Greenland, S., Senn, S. J., Rothman, K. J., Carlin, J. B., Poole, C., Goodman, S. N., &amp; Altman, D. G. (2016). Statistical tests, P values, confidence intervals, and power: A guide to misinterpretations. </w:t>
+      </w:r>
       <w:r>
         <w:rPr>
           <w:i/>
           <w:iCs/>
         </w:rPr>
-        <w:t xml:space="preserve"> Science</w:t>
+        <w:t>European Journal of Epidemiology</w:t>
       </w:r>
       <w:r>
         <w:t xml:space="preserve">, </w:t>
@@ -24481,10 +24238,10 @@
           <w:i/>
           <w:iCs/>
         </w:rPr>
-        <w:t>7</w:t>
-      </w:r>
-      <w:r>
-        <w:t>, 97–103. https://doi.org/10.1016/j.jcbs.2018.01.001</w:t>
+        <w:t>31</w:t>
+      </w:r>
+      <w:r>
+        <w:t>(4), 337–350. https://doi.org/10.1007/s10654-016-0149-3</w:t>
       </w:r>
     </w:p>
     <w:p>
@@ -24492,17 +24249,27 @@
         <w:pStyle w:val="Bibliography"/>
       </w:pPr>
       <w:r>
-        <w:t xml:space="preserve">Egger, M., Smith, G. D., Schneider, M., &amp; Minder, C. (1997). </w:t>
+        <w:t xml:space="preserve">Greenwald, A. G., &amp; Lai, C. K. (2020). Implicit Social Cognition. </w:t>
       </w:r>
       <w:r>
         <w:rPr>
           <w:i/>
           <w:iCs/>
         </w:rPr>
-        <w:t>Bias in meta-analysis detected by a simple, graphical test</w:t>
-      </w:r>
-      <w:r>
-        <w:t>. https://doi.org/10.1136/bmj.315.7109.629</w:t>
+        <w:t>Annual Review of Psychology</w:t>
+      </w:r>
+      <w:r>
+        <w:t xml:space="preserve">, </w:t>
+      </w:r>
+      <w:r>
+        <w:rPr>
+          <w:i/>
+          <w:iCs/>
+        </w:rPr>
+        <w:t>71</w:t>
+      </w:r>
+      <w:r>
+        <w:t>(1), 419–445. https://doi.org/10.1146/annurev-psych-010419-050837</w:t>
       </w:r>
     </w:p>
     <w:p>
@@ -24510,31 +24277,43 @@
         <w:pStyle w:val="Bibliography"/>
       </w:pPr>
       <w:r>
-        <w:lastRenderedPageBreak/>
-        <w:t xml:space="preserve">Farrell, L., &amp; McHugh, L. (2017). Examining gender-STEM bias among STEM and non-STEM students using the Implicit Relational Assessment Procedure (IRAP). </w:t>
+        <w:t xml:space="preserve">Greenwald, A. G., McGhee, D. E., &amp; Schwartz, J. L. (1998). Measuring individual differences in implicit cognition: The Implicit Association Test. </w:t>
       </w:r>
       <w:r>
         <w:rPr>
           <w:i/>
           <w:iCs/>
         </w:rPr>
-        <w:t xml:space="preserve">Journal of Contextual </w:t>
-      </w:r>
-      <w:proofErr w:type="spellStart"/>
+        <w:t>Journal of Personality and Social Psychology</w:t>
+      </w:r>
+      <w:r>
+        <w:t xml:space="preserve">, </w:t>
+      </w:r>
       <w:r>
         <w:rPr>
           <w:i/>
           <w:iCs/>
         </w:rPr>
-        <w:t>Behavioral</w:t>
-      </w:r>
-      <w:proofErr w:type="spellEnd"/>
+        <w:t>74</w:t>
+      </w:r>
+      <w:r>
+        <w:t>(6), 1464–1480. https://doi.org/10.1037/0022-3514.74.6.1464</w:t>
+      </w:r>
+    </w:p>
+    <w:p>
+      <w:pPr>
+        <w:pStyle w:val="Bibliography"/>
+      </w:pPr>
+      <w:r>
+        <w:lastRenderedPageBreak/>
+        <w:t xml:space="preserve">Greenwald, A. G., Nosek, B. A., &amp; Banaji, M. R. (2003). Understanding and using the Implicit Association Test: I. An improved scoring algorithm. </w:t>
+      </w:r>
       <w:r>
         <w:rPr>
           <w:i/>
           <w:iCs/>
         </w:rPr>
-        <w:t xml:space="preserve"> Science</w:t>
+        <w:t>Journal of Personality and Social Psychology</w:t>
       </w:r>
       <w:r>
         <w:t xml:space="preserve">, </w:t>
@@ -24544,10 +24323,10 @@
           <w:i/>
           <w:iCs/>
         </w:rPr>
-        <w:t>6</w:t>
-      </w:r>
-      <w:r>
-        <w:t>(1), 80–90. https://doi.org/10.1016/j.jcbs.2017.02.001</w:t>
+        <w:t>85</w:t>
+      </w:r>
+      <w:r>
+        <w:t>(2), 197–216. https://doi.org/10.1037/0022-3514.85.2.197</w:t>
       </w:r>
     </w:p>
     <w:p>
@@ -24555,14 +24334,14 @@
         <w:pStyle w:val="Bibliography"/>
       </w:pPr>
       <w:r>
-        <w:t xml:space="preserve">Field, A. P., &amp; Gillett, R. (2010). How to do a meta-analysis. </w:t>
+        <w:t xml:space="preserve">Greenwald, A. G., Poehlman, T. A., Uhlmann, E. L., &amp; Banaji, M. R. (2009). Understanding and using the Implicit Association Test: III. Meta-analysis of predictive validity. </w:t>
       </w:r>
       <w:r>
         <w:rPr>
           <w:i/>
           <w:iCs/>
         </w:rPr>
-        <w:t>British Journal of Mathematical and Statistical Psychology</w:t>
+        <w:t>Journal of Personality and Social Psychology</w:t>
       </w:r>
       <w:r>
         <w:t xml:space="preserve">, </w:t>
@@ -24572,116 +24351,120 @@
           <w:i/>
           <w:iCs/>
         </w:rPr>
-        <w:t>63</w:t>
-      </w:r>
-      <w:r>
-        <w:t>(3), 665–694. https://doi.org/10.1348/000711010X502733</w:t>
+        <w:t>97</w:t>
+      </w:r>
+      <w:r>
+        <w:t>(1), 17–41. https://doi.org/10.1037/a0015575</w:t>
       </w:r>
     </w:p>
     <w:p>
       <w:pPr>
         <w:pStyle w:val="Bibliography"/>
       </w:pPr>
-      <w:proofErr w:type="spellStart"/>
-      <w:r>
-        <w:t>Golijani</w:t>
-      </w:r>
-      <w:proofErr w:type="spellEnd"/>
-      <w:r>
-        <w:t xml:space="preserve">-Moghaddam, N., Hart, A., &amp; Dawson, D. L. (2013). The Implicit Relational Assessment Procedure: Emerging reliability and validity data. </w:t>
+      <w:r>
+        <w:t xml:space="preserve">Heathers, J. A., Anaya, J., Zee, T. van der, &amp; Brown, N. J. (2018). </w:t>
       </w:r>
       <w:r>
         <w:rPr>
           <w:i/>
           <w:iCs/>
         </w:rPr>
-        <w:t xml:space="preserve">Journal of Contextual </w:t>
-      </w:r>
-      <w:proofErr w:type="spellStart"/>
+        <w:t>Recovering data from summary statistics: Sample Parameter Reconstruction via Iterative TEchniques (SPRITE)</w:t>
+      </w:r>
+      <w:r>
+        <w:t xml:space="preserve"> (e26968v1). PeerJ Inc. https://doi.org/10.7287/peerj.preprints.26968v1</w:t>
+      </w:r>
+    </w:p>
+    <w:p>
+      <w:pPr>
+        <w:pStyle w:val="Bibliography"/>
+      </w:pPr>
+      <w:r>
+        <w:t xml:space="preserve">Hemphill, J. F. (2003). Interpreting the magnitudes of correlation coefficients. </w:t>
+      </w:r>
       <w:r>
         <w:rPr>
           <w:i/>
           <w:iCs/>
         </w:rPr>
-        <w:t>Behavioral</w:t>
-      </w:r>
-      <w:proofErr w:type="spellEnd"/>
+        <w:t>American Psychologist</w:t>
+      </w:r>
+      <w:r>
+        <w:t xml:space="preserve">, </w:t>
+      </w:r>
       <w:r>
         <w:rPr>
           <w:i/>
           <w:iCs/>
         </w:rPr>
-        <w:t xml:space="preserve"> Science</w:t>
-      </w:r>
-      <w:r>
-        <w:t xml:space="preserve">, </w:t>
+        <w:t>58</w:t>
+      </w:r>
+      <w:r>
+        <w:t>(1), 78–79. https://doi.org/10.1037/0003-066X.58.1.78</w:t>
+      </w:r>
+    </w:p>
+    <w:p>
+      <w:pPr>
+        <w:pStyle w:val="Bibliography"/>
+      </w:pPr>
+      <w:r>
+        <w:t xml:space="preserve">Hunter, J. E., &amp; Schmidt, F. L. (2004). </w:t>
       </w:r>
       <w:r>
         <w:rPr>
           <w:i/>
           <w:iCs/>
         </w:rPr>
-        <w:t>2</w:t>
-      </w:r>
-      <w:r>
-        <w:t>(3–4), 105–119. https://doi.org/10.1016/j.jcbs.2013.05.002</w:t>
+        <w:t>Methods of meta-analysis: Correcting error and bias in research findings</w:t>
+      </w:r>
+      <w:r>
+        <w:t>. Sage.</w:t>
       </w:r>
     </w:p>
     <w:p>
       <w:pPr>
         <w:pStyle w:val="Bibliography"/>
       </w:pPr>
-      <w:proofErr w:type="spellStart"/>
-      <w:r>
-        <w:t>Gøtzsche</w:t>
-      </w:r>
-      <w:proofErr w:type="spellEnd"/>
-      <w:r>
-        <w:t xml:space="preserve">, P. C., </w:t>
-      </w:r>
-      <w:proofErr w:type="spellStart"/>
-      <w:r>
-        <w:t>Hróbjartsson</w:t>
-      </w:r>
-      <w:proofErr w:type="spellEnd"/>
-      <w:r>
-        <w:t xml:space="preserve">, A., </w:t>
-      </w:r>
-      <w:proofErr w:type="spellStart"/>
-      <w:r>
-        <w:t>Marić</w:t>
-      </w:r>
-      <w:proofErr w:type="spellEnd"/>
-      <w:r>
-        <w:t xml:space="preserve">, K., &amp; </w:t>
-      </w:r>
-      <w:proofErr w:type="spellStart"/>
-      <w:r>
-        <w:t>Tendal</w:t>
-      </w:r>
-      <w:proofErr w:type="spellEnd"/>
-      <w:r>
-        <w:t xml:space="preserve">, B. (2007). Data Extraction Errors in Meta-analyses That Use Standardized Mean Differences. </w:t>
+      <w:r>
+        <w:t xml:space="preserve">Hussey, I. (2022). Reply to Barnes-Holmes &amp; Harte (2022) “The IRAP as a Measure of Implicit Cognition: A Case of Frankenstein’s Monster”. </w:t>
       </w:r>
       <w:r>
         <w:rPr>
           <w:i/>
           <w:iCs/>
         </w:rPr>
-        <w:t>JAMA</w:t>
-      </w:r>
-      <w:r>
-        <w:t xml:space="preserve">, </w:t>
+        <w:t>PsyArXiv</w:t>
+      </w:r>
+      <w:r>
+        <w:t>. https://doi.org/10.31234/osf.io/qmg6s</w:t>
+      </w:r>
+    </w:p>
+    <w:p>
+      <w:pPr>
+        <w:pStyle w:val="Bibliography"/>
+      </w:pPr>
+      <w:r>
+        <w:t xml:space="preserve">Hussey, I. (2023). A systematic review of null hypothesis significance testing, sample sizes, and statistical power in research using the Implicit Relational Assessment Procedure. </w:t>
       </w:r>
       <w:r>
         <w:rPr>
           <w:i/>
           <w:iCs/>
         </w:rPr>
-        <w:t>298</w:t>
-      </w:r>
-      <w:r>
-        <w:t>(4), 430–437. https://doi.org/10.1001/jama.298.4.430</w:t>
+        <w:t>Journal of Contextual Behavioral Science</w:t>
+      </w:r>
+      <w:r>
+        <w:t xml:space="preserve">, </w:t>
+      </w:r>
+      <w:r>
+        <w:rPr>
+          <w:i/>
+          <w:iCs/>
+        </w:rPr>
+        <w:t>29</w:t>
+      </w:r>
+      <w:r>
+        <w:t>, 86–97. https://doi.org/10.1016/j.jcbs.2023.06.008</w:t>
       </w:r>
     </w:p>
     <w:p>
@@ -24689,35 +24472,36 @@
         <w:pStyle w:val="Bibliography"/>
       </w:pPr>
       <w:r>
-        <w:t xml:space="preserve">Greenland, S., </w:t>
-      </w:r>
-      <w:proofErr w:type="spellStart"/>
-      <w:r>
-        <w:t>Senn</w:t>
-      </w:r>
-      <w:proofErr w:type="spellEnd"/>
-      <w:r>
-        <w:t xml:space="preserve">, S. J., Rothman, K. J., Carlin, J. B., Poole, C., Goodman, S. N., &amp; Altman, D. G. (2016). Statistical tests, P values, confidence intervals, and power: A guide to misinterpretations. </w:t>
+        <w:t xml:space="preserve">Hussey, I., Alsalti, T., Bosco, F., Elson, M., &amp; Arslan, R. C. (2023). </w:t>
       </w:r>
       <w:r>
         <w:rPr>
           <w:i/>
           <w:iCs/>
         </w:rPr>
-        <w:t>European Journal of Epidemiology</w:t>
-      </w:r>
-      <w:r>
-        <w:t xml:space="preserve">, </w:t>
+        <w:t>An aberrant abundance of Cronbach’s alpha values at .70</w:t>
+      </w:r>
+      <w:r>
+        <w:t>. PsyArXiv. https://doi.org/10.31234/osf.io/dm8xn</w:t>
+      </w:r>
+    </w:p>
+    <w:p>
+      <w:pPr>
+        <w:pStyle w:val="Bibliography"/>
+      </w:pPr>
+      <w:r>
+        <w:lastRenderedPageBreak/>
+        <w:t xml:space="preserve">Hussey, I., &amp; Drake, C. E. (2020). The Implicit Relational Assessment Procedure demonstrates poor internal consistency and test-retest reliability: A meta-analysis. </w:t>
       </w:r>
       <w:r>
         <w:rPr>
           <w:i/>
           <w:iCs/>
         </w:rPr>
-        <w:t>31</w:t>
-      </w:r>
-      <w:r>
-        <w:t>(4), 337–350. https://doi.org/10.1007/s10654-016-0149-3</w:t>
+        <w:t>PsyArXiv</w:t>
+      </w:r>
+      <w:r>
+        <w:t>. https://doi.org/10.31234/osf.io/ge3k7</w:t>
       </w:r>
     </w:p>
     <w:p>
@@ -24725,27 +24509,45 @@
         <w:pStyle w:val="Bibliography"/>
       </w:pPr>
       <w:r>
-        <w:t xml:space="preserve">Greenwald, A. G., &amp; Lai, C. K. (2020). Implicit Social Cognition. </w:t>
+        <w:t xml:space="preserve">Hussey, I., &amp; Drake, C. E. (2022). </w:t>
       </w:r>
       <w:r>
         <w:rPr>
           <w:i/>
           <w:iCs/>
         </w:rPr>
-        <w:t>Annual Review of Psychology</w:t>
-      </w:r>
-      <w:r>
-        <w:t xml:space="preserve">, </w:t>
+        <w:t>The IRAP File-Drawer: A repository of unpublished studies using the Implicit Relational Assessment Procedure</w:t>
+      </w:r>
+      <w:r>
+        <w:t>. https://osf.io/g4qsu/</w:t>
+      </w:r>
+    </w:p>
+    <w:p>
+      <w:pPr>
+        <w:pStyle w:val="Bibliography"/>
+      </w:pPr>
+      <w:r>
+        <w:t xml:space="preserve">Hussey, I., Thompson, M., McEnteggart, C., Barnes-Holmes, D., &amp; Barnes-Holmes, Y. (2015). Interpreting and inverting with less cursing: A guide to interpreting IRAP data. </w:t>
       </w:r>
       <w:r>
         <w:rPr>
           <w:i/>
           <w:iCs/>
         </w:rPr>
-        <w:t>71</w:t>
-      </w:r>
-      <w:r>
-        <w:t>(1), 419–445. https://doi.org/10.1146/annurev-psych-010419-050837</w:t>
+        <w:t>Journal of Contextual Behavioral Science</w:t>
+      </w:r>
+      <w:r>
+        <w:t xml:space="preserve">, </w:t>
+      </w:r>
+      <w:r>
+        <w:rPr>
+          <w:i/>
+          <w:iCs/>
+        </w:rPr>
+        <w:t>4</w:t>
+      </w:r>
+      <w:r>
+        <w:t>(3), 157–162. https://doi.org/10.1016/j.jcbs.2015.05.001</w:t>
       </w:r>
     </w:p>
     <w:p>
@@ -24753,14 +24555,14 @@
         <w:pStyle w:val="Bibliography"/>
       </w:pPr>
       <w:r>
-        <w:t xml:space="preserve">Greenwald, A. G., McGhee, D. E., &amp; Schwartz, J. L. (1998). Measuring individual differences in implicit cognition: The Implicit Association Test. </w:t>
+        <w:t xml:space="preserve">Kadlec, D., Sainani, K. L., &amp; Nimphius, S. (2023). With Great Power Comes Great Responsibility: Common Errors in Meta-Analyses and Meta-Regressions in Strength &amp; Conditioning Research. </w:t>
       </w:r>
       <w:r>
         <w:rPr>
           <w:i/>
           <w:iCs/>
         </w:rPr>
-        <w:t>Journal of Personality and Social Psychology</w:t>
+        <w:t>Sports Medicine</w:t>
       </w:r>
       <w:r>
         <w:t xml:space="preserve">, </w:t>
@@ -24770,10 +24572,10 @@
           <w:i/>
           <w:iCs/>
         </w:rPr>
-        <w:t>74</w:t>
-      </w:r>
-      <w:r>
-        <w:t>(6), 1464–1480. https://doi.org/10.1037/0022-3514.74.6.1464</w:t>
+        <w:t>53</w:t>
+      </w:r>
+      <w:r>
+        <w:t>(2), 313–325. https://doi.org/10.1007/s40279-022-01766-0</w:t>
       </w:r>
     </w:p>
     <w:p>
@@ -24781,23 +24583,14 @@
         <w:pStyle w:val="Bibliography"/>
       </w:pPr>
       <w:r>
-        <w:lastRenderedPageBreak/>
-        <w:t xml:space="preserve">Greenwald, A. G., </w:t>
-      </w:r>
-      <w:proofErr w:type="spellStart"/>
-      <w:r>
-        <w:t>Nosek</w:t>
-      </w:r>
-      <w:proofErr w:type="spellEnd"/>
-      <w:r>
-        <w:t xml:space="preserve">, B. A., &amp; Banaji, M. R. (2003). Understanding and using the Implicit Association Test: I. An improved scoring algorithm. </w:t>
+        <w:t xml:space="preserve">Kavanagh, D., Barnes-Holmes, Y., &amp; Barnes-Holmes, D. (2022). Attempting to Analyze Perspective-Taking with a False Belief Vignette Using the Implicit Relational Assessment Procedure. </w:t>
       </w:r>
       <w:r>
         <w:rPr>
           <w:i/>
           <w:iCs/>
         </w:rPr>
-        <w:t>Journal of Personality and Social Psychology</w:t>
+        <w:t>The Psychological Record</w:t>
       </w:r>
       <w:r>
         <w:t xml:space="preserve">, </w:t>
@@ -24807,10 +24600,10 @@
           <w:i/>
           <w:iCs/>
         </w:rPr>
-        <w:t>85</w:t>
-      </w:r>
-      <w:r>
-        <w:t>(2), 197–216. https://doi.org/10.1037/0022-3514.85.2.197</w:t>
+        <w:t>72</w:t>
+      </w:r>
+      <w:r>
+        <w:t>(4), 525–549. https://doi.org/10.1007/s40732-021-00500-y</w:t>
       </w:r>
     </w:p>
     <w:p>
@@ -24818,22 +24611,14 @@
         <w:pStyle w:val="Bibliography"/>
       </w:pPr>
       <w:r>
-        <w:t xml:space="preserve">Greenwald, A. G., </w:t>
-      </w:r>
-      <w:proofErr w:type="spellStart"/>
-      <w:r>
-        <w:t>Poehlman</w:t>
-      </w:r>
-      <w:proofErr w:type="spellEnd"/>
-      <w:r>
-        <w:t xml:space="preserve">, T. A., Uhlmann, E. L., &amp; Banaji, M. R. (2009). Understanding and using the Implicit Association Test: III. Meta-analysis of predictive validity. </w:t>
+        <w:t xml:space="preserve">Lakens, D., Hilgard, J., &amp; Staaks, J. (2016). On the reproducibility of meta-analyses: Six practical recommendations. </w:t>
       </w:r>
       <w:r>
         <w:rPr>
           <w:i/>
           <w:iCs/>
         </w:rPr>
-        <w:t>Journal of Personality and Social Psychology</w:t>
+        <w:t>BMC Psychology</w:t>
       </w:r>
       <w:r>
         <w:t xml:space="preserve">, </w:t>
@@ -24843,10 +24628,10 @@
           <w:i/>
           <w:iCs/>
         </w:rPr>
-        <w:t>97</w:t>
-      </w:r>
-      <w:r>
-        <w:t>(1), 17–41. https://doi.org/10.1037/a0015575</w:t>
+        <w:t>4</w:t>
+      </w:r>
+      <w:r>
+        <w:t>(1), 24. https://doi.org/10.1186/s40359-016-0126-3</w:t>
       </w:r>
     </w:p>
     <w:p>
@@ -24854,41 +24639,46 @@
         <w:pStyle w:val="Bibliography"/>
       </w:pPr>
       <w:r>
-        <w:t xml:space="preserve">Heathers, J. A., Anaya, J., Zee, T. van der, &amp; Brown, N. J. (2018). </w:t>
+        <w:t xml:space="preserve">Lakens, D., Page-Gould, E., van Assen, M. A. L. M., Spellman, B., Schönbrodt, F. D., Hasselman, F., Corker, K. S., Grange, J., Sharples, A., Cavender, C., Augusteijn, H., Augusteijn, H., Gerger, H., Locher, C., Miller, I. D., Anvari, F., &amp; Scheel, A. M. (2017). </w:t>
       </w:r>
       <w:r>
         <w:rPr>
           <w:i/>
           <w:iCs/>
         </w:rPr>
-        <w:t xml:space="preserve">Recovering data from summary statistics: Sample Parameter Reconstruction via Iterative </w:t>
-      </w:r>
-      <w:proofErr w:type="spellStart"/>
+        <w:t>Examining the Reproducibility of Meta-Analyses in Psychology: A Preliminary Report</w:t>
+      </w:r>
+      <w:r>
+        <w:t xml:space="preserve"> [Preprint]. BITSS. https://doi.org/10.31222/osf.io/xfbjf</w:t>
+      </w:r>
+    </w:p>
+    <w:p>
+      <w:pPr>
+        <w:pStyle w:val="Bibliography"/>
+      </w:pPr>
+      <w:r>
+        <w:lastRenderedPageBreak/>
+        <w:t xml:space="preserve">Leech, A., Bouyrden, J., Bruijsten, N., Barnes-Holmes, D., &amp; McEnteggart, C. (2018). Training and testing for a transformation of fear and avoidance functions using the Implicit Relational Assessment Procedure: The first study. </w:t>
+      </w:r>
       <w:r>
         <w:rPr>
           <w:i/>
           <w:iCs/>
         </w:rPr>
-        <w:t>TEchniques</w:t>
-      </w:r>
-      <w:proofErr w:type="spellEnd"/>
+        <w:t>Behavioural Processes</w:t>
+      </w:r>
+      <w:r>
+        <w:t xml:space="preserve">, </w:t>
+      </w:r>
       <w:r>
         <w:rPr>
           <w:i/>
           <w:iCs/>
         </w:rPr>
-        <w:t xml:space="preserve"> (SPRITE)</w:t>
-      </w:r>
-      <w:r>
-        <w:t xml:space="preserve"> (e26968v1). </w:t>
-      </w:r>
-      <w:proofErr w:type="spellStart"/>
-      <w:r>
-        <w:t>PeerJ</w:t>
-      </w:r>
-      <w:proofErr w:type="spellEnd"/>
-      <w:r>
-        <w:t xml:space="preserve"> Inc. https://doi.org/10.7287/peerj.preprints.26968v1</w:t>
+        <w:t>157</w:t>
+      </w:r>
+      <w:r>
+        <w:t>, 24–35. https://doi.org/10.1016/j.beproc.2018.08.012</w:t>
       </w:r>
     </w:p>
     <w:p>
@@ -24896,14 +24686,14 @@
         <w:pStyle w:val="Bibliography"/>
       </w:pPr>
       <w:r>
-        <w:t xml:space="preserve">Hemphill, J. F. (2003). Interpreting the magnitudes of correlation coefficients. </w:t>
+        <w:t xml:space="preserve">López-Nicolás, R., López-López, J. A., Rubio-Aparicio, M., &amp; Sánchez-Meca, J. (2022). A meta-review of transparency and reproducibility-related reporting practices in published meta-analyses on clinical psychological interventions (2000–2020). </w:t>
       </w:r>
       <w:r>
         <w:rPr>
           <w:i/>
           <w:iCs/>
         </w:rPr>
-        <w:t>American Psychologist</w:t>
+        <w:t>Behavior Research Methods</w:t>
       </w:r>
       <w:r>
         <w:t xml:space="preserve">, </w:t>
@@ -24913,10 +24703,10 @@
           <w:i/>
           <w:iCs/>
         </w:rPr>
-        <w:t>58</w:t>
-      </w:r>
-      <w:r>
-        <w:t>(1), 78–79. https://doi.org/10.1037/0003-066X.58.1.78</w:t>
+        <w:t>54</w:t>
+      </w:r>
+      <w:r>
+        <w:t>(1), 334–349. https://doi.org/10.3758/s13428-021-01644-z</w:t>
       </w:r>
     </w:p>
     <w:p>
@@ -24924,17 +24714,27 @@
         <w:pStyle w:val="Bibliography"/>
       </w:pPr>
       <w:r>
-        <w:t xml:space="preserve">Hunter, J. E., &amp; Schmidt, F. L. (2004). </w:t>
+        <w:t xml:space="preserve">Maassen, E., Assen, M. A. L. M. van, Nuijten, M. B., Olsson-Collentine, A., &amp; Wicherts, J. M. (2020). Reproducibility of individual effect sizes in meta-analyses in psychology. </w:t>
       </w:r>
       <w:r>
         <w:rPr>
           <w:i/>
           <w:iCs/>
         </w:rPr>
-        <w:t>Methods of meta-analysis: Correcting error and bias in research findings</w:t>
-      </w:r>
-      <w:r>
-        <w:t>. Sage.</w:t>
+        <w:t>PLOS ONE</w:t>
+      </w:r>
+      <w:r>
+        <w:t xml:space="preserve">, </w:t>
+      </w:r>
+      <w:r>
+        <w:rPr>
+          <w:i/>
+          <w:iCs/>
+        </w:rPr>
+        <w:t>15</w:t>
+      </w:r>
+      <w:r>
+        <w:t>(5), e0233107. https://doi.org/10.1371/journal.pone.0233107</w:t>
       </w:r>
     </w:p>
     <w:p>
@@ -24942,19 +24742,27 @@
         <w:pStyle w:val="Bibliography"/>
       </w:pPr>
       <w:r>
-        <w:t xml:space="preserve">Hussey, I. (2022). Reply to Barnes-Holmes &amp; Harte (2022) “The IRAP as a Measure of Implicit Cognition: A Case of Frankenstein’s Monster”. </w:t>
-      </w:r>
-      <w:proofErr w:type="spellStart"/>
+        <w:t xml:space="preserve">Maloney, E., &amp; Barnes-Holmes, D. (2016). Exploring the Behavioral Dynamics of the Implicit Relational Assessment Procedure: The Role of Relational Contextual Cues Versus Relational Coherence Indicators as Response Options. </w:t>
+      </w:r>
       <w:r>
         <w:rPr>
           <w:i/>
           <w:iCs/>
         </w:rPr>
-        <w:t>PsyArXiv</w:t>
-      </w:r>
-      <w:proofErr w:type="spellEnd"/>
-      <w:r>
-        <w:t>. https://doi.org/10.31234/osf.io/qmg6s</w:t>
+        <w:t>The Psychological Record</w:t>
+      </w:r>
+      <w:r>
+        <w:t xml:space="preserve">, </w:t>
+      </w:r>
+      <w:r>
+        <w:rPr>
+          <w:i/>
+          <w:iCs/>
+        </w:rPr>
+        <w:t>66</w:t>
+      </w:r>
+      <w:r>
+        <w:t>(3), 395–403. https://doi.org/10.1007/s40732-016-0180-5</w:t>
       </w:r>
     </w:p>
     <w:p>
@@ -24962,43 +24770,74 @@
         <w:pStyle w:val="Bibliography"/>
       </w:pPr>
       <w:r>
-        <w:t xml:space="preserve">Hussey, I. (2023). A systematic review of null hypothesis significance testing, sample sizes, and statistical power in research using the Implicit Relational Assessment Procedure. </w:t>
+        <w:t xml:space="preserve">Marin, F., Rohatgi, A., &amp; Charlot, S. (2017). </w:t>
       </w:r>
       <w:r>
         <w:rPr>
           <w:i/>
           <w:iCs/>
         </w:rPr>
-        <w:t xml:space="preserve">Journal of Contextual </w:t>
-      </w:r>
-      <w:proofErr w:type="spellStart"/>
+        <w:t>WebPlotDigitizer, a polyvalent and free software to extract spectra from old astronomical publications: Application to ultraviolet spectropolarimetry</w:t>
+      </w:r>
+      <w:r>
+        <w:t xml:space="preserve"> (arXiv:1708.02025). arXiv. http://arxiv.org/abs/1708.02025</w:t>
+      </w:r>
+    </w:p>
+    <w:p>
+      <w:pPr>
+        <w:pStyle w:val="Bibliography"/>
+      </w:pPr>
+      <w:r>
+        <w:t xml:space="preserve">Perugini, M., Gallucci, M., &amp; Costantini, G. (2014). Safeguard Power as a Protection Against Imprecise Power Estimates. </w:t>
+      </w:r>
       <w:r>
         <w:rPr>
           <w:i/>
           <w:iCs/>
         </w:rPr>
-        <w:t>Behavioral</w:t>
-      </w:r>
-      <w:proofErr w:type="spellEnd"/>
+        <w:t>Perspectives on Psychological Science</w:t>
+      </w:r>
+      <w:r>
+        <w:t xml:space="preserve">, </w:t>
+      </w:r>
       <w:r>
         <w:rPr>
           <w:i/>
           <w:iCs/>
         </w:rPr>
-        <w:t xml:space="preserve"> Science</w:t>
-      </w:r>
-      <w:r>
-        <w:t xml:space="preserve">, </w:t>
+        <w:t>9</w:t>
+      </w:r>
+      <w:r>
+        <w:t>(3), 319–332. https://doi.org/10.1177/1745691614528519</w:t>
+      </w:r>
+    </w:p>
+    <w:p>
+      <w:pPr>
+        <w:pStyle w:val="Bibliography"/>
+      </w:pPr>
+      <w:r>
+        <w:lastRenderedPageBreak/>
+        <w:t xml:space="preserve">Plessen, C. Y., Karyotaki, E., Miguel, C., Ciharova, M., &amp; Cuijpers, P. (2023). Exploring the efficacy of psychotherapies for depression: A multiverse meta-analysis. </w:t>
       </w:r>
       <w:r>
         <w:rPr>
           <w:i/>
           <w:iCs/>
         </w:rPr>
-        <w:t>29</w:t>
-      </w:r>
-      <w:r>
-        <w:t>, 86–97. https://doi.org/10.1016/j.jcbs.2023.06.008</w:t>
+        <w:t>BMJ Ment Health</w:t>
+      </w:r>
+      <w:r>
+        <w:t xml:space="preserve">, </w:t>
+      </w:r>
+      <w:r>
+        <w:rPr>
+          <w:i/>
+          <w:iCs/>
+        </w:rPr>
+        <w:t>26</w:t>
+      </w:r>
+      <w:r>
+        <w:t>(1). https://doi.org/10.1136/bmjment-2022-300626</w:t>
       </w:r>
     </w:p>
     <w:p>
@@ -25006,33 +24845,27 @@
         <w:pStyle w:val="Bibliography"/>
       </w:pPr>
       <w:r>
-        <w:t xml:space="preserve">Hussey, I., </w:t>
-      </w:r>
-      <w:proofErr w:type="spellStart"/>
-      <w:r>
-        <w:t>Alsalti</w:t>
-      </w:r>
-      <w:proofErr w:type="spellEnd"/>
-      <w:r>
-        <w:t xml:space="preserve">, T., Bosco, F., Elson, M., &amp; Arslan, R. C. (2023). </w:t>
+        <w:t xml:space="preserve">Power, P. M., Harte, C., Barnes-Holmes, D., &amp; Barnes-Holmes, Y. (2017). Exploring Racial Bias in a European Country with a Recent History of Immigration of Black Africans. </w:t>
       </w:r>
       <w:r>
         <w:rPr>
           <w:i/>
           <w:iCs/>
         </w:rPr>
-        <w:t>An aberrant abundance of Cronbach’s alpha values at .70</w:t>
-      </w:r>
-      <w:r>
-        <w:t xml:space="preserve">. </w:t>
-      </w:r>
-      <w:proofErr w:type="spellStart"/>
-      <w:r>
-        <w:t>PsyArXiv</w:t>
-      </w:r>
-      <w:proofErr w:type="spellEnd"/>
-      <w:r>
-        <w:t>. https://doi.org/10.31234/osf.io/dm8xn</w:t>
+        <w:t>The Psychological Record</w:t>
+      </w:r>
+      <w:r>
+        <w:t xml:space="preserve">, </w:t>
+      </w:r>
+      <w:r>
+        <w:rPr>
+          <w:i/>
+          <w:iCs/>
+        </w:rPr>
+        <w:t>67</w:t>
+      </w:r>
+      <w:r>
+        <w:t>(3), 365–375. https://doi.org/10.1007/s40732-017-0223-6</w:t>
       </w:r>
     </w:p>
     <w:p>
@@ -25040,20 +24873,17 @@
         <w:pStyle w:val="Bibliography"/>
       </w:pPr>
       <w:r>
-        <w:lastRenderedPageBreak/>
-        <w:t xml:space="preserve">Hussey, I., &amp; Drake, C. E. (2020). The Implicit Relational Assessment Procedure demonstrates poor internal consistency and test-retest reliability: A meta-analysis. </w:t>
-      </w:r>
-      <w:proofErr w:type="spellStart"/>
+        <w:t xml:space="preserve">Revelle, W. (2009). </w:t>
+      </w:r>
       <w:r>
         <w:rPr>
           <w:i/>
           <w:iCs/>
         </w:rPr>
-        <w:t>PsyArXiv</w:t>
-      </w:r>
-      <w:proofErr w:type="spellEnd"/>
-      <w:r>
-        <w:t>. https://doi.org/10.31234/osf.io/ge3k7</w:t>
+        <w:t>An introduction to psychometric theory with applications in R</w:t>
+      </w:r>
+      <w:r>
+        <w:t>. Springer Evanston, IL. https://www.personality-project.org/r/book/</w:t>
       </w:r>
     </w:p>
     <w:p>
@@ -25061,17 +24891,27 @@
         <w:pStyle w:val="Bibliography"/>
       </w:pPr>
       <w:r>
-        <w:t xml:space="preserve">Hussey, I., &amp; Drake, C. E. (2022). </w:t>
+        <w:t xml:space="preserve">Richard, F. D., Bond, C. F., &amp; Stokes-Zoota, J. J. (2003). One Hundred Years of Social Psychology Quantitatively Described. </w:t>
       </w:r>
       <w:r>
         <w:rPr>
           <w:i/>
           <w:iCs/>
         </w:rPr>
-        <w:t>The IRAP File-Drawer: A repository of unpublished studies using the Implicit Relational Assessment Procedure</w:t>
-      </w:r>
-      <w:r>
-        <w:t>. https://osf.io/g4qsu/</w:t>
+        <w:t>Review of General Psychology</w:t>
+      </w:r>
+      <w:r>
+        <w:t xml:space="preserve">, </w:t>
+      </w:r>
+      <w:r>
+        <w:rPr>
+          <w:i/>
+          <w:iCs/>
+        </w:rPr>
+        <w:t>7</w:t>
+      </w:r>
+      <w:r>
+        <w:t>(4), 331–363. https://doi.org/10.1037/1089-2680.7.4.331</w:t>
       </w:r>
     </w:p>
     <w:p>
@@ -25079,38 +24919,42 @@
         <w:pStyle w:val="Bibliography"/>
       </w:pPr>
       <w:r>
-        <w:t xml:space="preserve">Hussey, I., Thompson, M., </w:t>
-      </w:r>
-      <w:proofErr w:type="spellStart"/>
-      <w:r>
-        <w:t>McEnteggart</w:t>
-      </w:r>
-      <w:proofErr w:type="spellEnd"/>
-      <w:r>
-        <w:t xml:space="preserve">, C., Barnes-Holmes, D., &amp; Barnes-Holmes, Y. (2015). Interpreting and inverting with less cursing: A guide to interpreting IRAP data. </w:t>
+        <w:t xml:space="preserve">Rücker, G., Carpenter, J. R., &amp; Schwarzer, G. (2011). Detecting and adjusting for small-study effects in meta-analysis. </w:t>
       </w:r>
       <w:r>
         <w:rPr>
           <w:i/>
           <w:iCs/>
         </w:rPr>
-        <w:t xml:space="preserve">Journal of Contextual </w:t>
-      </w:r>
-      <w:proofErr w:type="spellStart"/>
+        <w:t>Biometrical Journal</w:t>
+      </w:r>
+      <w:r>
+        <w:t xml:space="preserve">, </w:t>
+      </w:r>
       <w:r>
         <w:rPr>
           <w:i/>
           <w:iCs/>
         </w:rPr>
-        <w:t>Behavioral</w:t>
-      </w:r>
-      <w:proofErr w:type="spellEnd"/>
+        <w:t>53</w:t>
+      </w:r>
+      <w:r>
+        <w:t>(2), 351–368. https://doi.org/10.1002/bimj.201000151</w:t>
+      </w:r>
+    </w:p>
+    <w:p>
+      <w:pPr>
+        <w:pStyle w:val="Bibliography"/>
+      </w:pPr>
+      <w:r>
+        <w:t xml:space="preserve">Sterne, J. A. C., Gavaghan, D., &amp; Egger, M. (2000). Publication and related bias in meta-analysis: Power of statistical tests and prevalence in the literature. </w:t>
+      </w:r>
       <w:r>
         <w:rPr>
           <w:i/>
           <w:iCs/>
         </w:rPr>
-        <w:t xml:space="preserve"> Science</w:t>
+        <w:t>Journal of Clinical Epidemiology</w:t>
       </w:r>
       <w:r>
         <w:t xml:space="preserve">, </w:t>
@@ -25120,10 +24964,10 @@
           <w:i/>
           <w:iCs/>
         </w:rPr>
-        <w:t>4</w:t>
-      </w:r>
-      <w:r>
-        <w:t>(3), 157–162. https://doi.org/10.1016/j.jcbs.2015.05.001</w:t>
+        <w:t>53</w:t>
+      </w:r>
+      <w:r>
+        <w:t>(11), 1119–1129. https://doi.org/10.1016/S0895-4356(00)00242-0</w:t>
       </w:r>
     </w:p>
     <w:p>
@@ -25131,22 +24975,14 @@
         <w:pStyle w:val="Bibliography"/>
       </w:pPr>
       <w:r>
-        <w:t xml:space="preserve">Kadlec, D., </w:t>
-      </w:r>
-      <w:proofErr w:type="spellStart"/>
-      <w:r>
-        <w:t>Sainani</w:t>
-      </w:r>
-      <w:proofErr w:type="spellEnd"/>
-      <w:r>
-        <w:t xml:space="preserve">, K. L., &amp; Nimphius, S. (2023). With Great Power Comes Great Responsibility: Common Errors in Meta-Analyses and Meta-Regressions in Strength &amp; Conditioning Research. </w:t>
+        <w:t xml:space="preserve">Vahey, N. A., Barnes-Holmes, D., Barnes-Holmes, Y., &amp; Stewart, I. (2009). A first test of the Implicit Relational Assessment Procedure (IRAP) as a measure of self-esteem: Irish prisoner groups and university students. </w:t>
       </w:r>
       <w:r>
         <w:rPr>
           <w:i/>
           <w:iCs/>
         </w:rPr>
-        <w:t>Sports Medicine</w:t>
+        <w:t>The Psychological Record</w:t>
       </w:r>
       <w:r>
         <w:t xml:space="preserve">, </w:t>
@@ -25156,10 +24992,10 @@
           <w:i/>
           <w:iCs/>
         </w:rPr>
-        <w:t>53</w:t>
-      </w:r>
-      <w:r>
-        <w:t>(2), 313–325. https://doi.org/10.1007/s40279-022-01766-0</w:t>
+        <w:t>59</w:t>
+      </w:r>
+      <w:r>
+        <w:t>(3), 371–388.</w:t>
       </w:r>
     </w:p>
     <w:p>
@@ -25167,22 +25003,14 @@
         <w:pStyle w:val="Bibliography"/>
       </w:pPr>
       <w:r>
-        <w:t xml:space="preserve">Kavanagh, D., Barnes-Holmes, Y., &amp; Barnes-Holmes, D. (2022). Attempting to </w:t>
-      </w:r>
-      <w:proofErr w:type="spellStart"/>
-      <w:r>
-        <w:t>Analyze</w:t>
-      </w:r>
-      <w:proofErr w:type="spellEnd"/>
-      <w:r>
-        <w:t xml:space="preserve"> Perspective-Taking with a False Belief Vignette Using the Implicit Relational Assessment Procedure. </w:t>
+        <w:t xml:space="preserve">Vahey, N. A., Boles, S., &amp; Barnes-Holmes, D. (2010). Measuring adolescents’ smoking-related social identity preferences with the Implicit Relational Assessment Procedure (IRAP) for the first time: A starting point that explains later IRAP evolutions. </w:t>
       </w:r>
       <w:r>
         <w:rPr>
           <w:i/>
           <w:iCs/>
         </w:rPr>
-        <w:t>The Psychological Record</w:t>
+        <w:t>International Journal of Psychology and Psychological Therapy</w:t>
       </w:r>
       <w:r>
         <w:t xml:space="preserve">, </w:t>
@@ -25192,38 +25020,26 @@
           <w:i/>
           <w:iCs/>
         </w:rPr>
-        <w:t>72</w:t>
-      </w:r>
-      <w:r>
-        <w:t>(4), 525–549. https://doi.org/10.1007/s40732-021-00500-y</w:t>
+        <w:t>10</w:t>
+      </w:r>
+      <w:r>
+        <w:t>(3), 453–474.</w:t>
       </w:r>
     </w:p>
     <w:p>
       <w:pPr>
         <w:pStyle w:val="Bibliography"/>
       </w:pPr>
-      <w:proofErr w:type="spellStart"/>
-      <w:r>
-        <w:t>Lakens</w:t>
-      </w:r>
-      <w:proofErr w:type="spellEnd"/>
-      <w:r>
-        <w:t xml:space="preserve">, D., Hilgard, J., &amp; </w:t>
-      </w:r>
-      <w:proofErr w:type="spellStart"/>
-      <w:r>
-        <w:t>Staaks</w:t>
-      </w:r>
-      <w:proofErr w:type="spellEnd"/>
-      <w:r>
-        <w:t xml:space="preserve">, J. (2016). On the reproducibility of meta-analyses: Six practical recommendations. </w:t>
+      <w:r>
+        <w:lastRenderedPageBreak/>
+        <w:t xml:space="preserve">Vahey, N. A., Nicholson, E., &amp; Barnes-Holmes, D. (2015). A meta-analysis of criterion effects for the Implicit Relational Assessment Procedure (IRAP) in the clinical domain. </w:t>
       </w:r>
       <w:r>
         <w:rPr>
           <w:i/>
           <w:iCs/>
         </w:rPr>
-        <w:t>BMC Psychology</w:t>
+        <w:t>Journal of Behavior Therapy and Experimental Psychiatry</w:t>
       </w:r>
       <w:r>
         <w:t xml:space="preserve">, </w:t>
@@ -25233,89 +25049,38 @@
           <w:i/>
           <w:iCs/>
         </w:rPr>
-        <w:t>4</w:t>
-      </w:r>
-      <w:r>
-        <w:t>(1), 24. https://doi.org/10.1186/s40359-016-0126-3</w:t>
+        <w:t>48</w:t>
+      </w:r>
+      <w:r>
+        <w:t>, 59–65. https://doi.org/10.1016/j.jbtep.2015.01.004</w:t>
       </w:r>
     </w:p>
     <w:p>
       <w:pPr>
         <w:pStyle w:val="Bibliography"/>
       </w:pPr>
-      <w:proofErr w:type="spellStart"/>
-      <w:r>
-        <w:t>Lakens</w:t>
-      </w:r>
-      <w:proofErr w:type="spellEnd"/>
-      <w:r>
-        <w:t xml:space="preserve">, D., Page-Gould, E., van Assen, M. A. L. M., Spellman, B., </w:t>
-      </w:r>
-      <w:proofErr w:type="spellStart"/>
-      <w:r>
-        <w:t>Schönbrodt</w:t>
-      </w:r>
-      <w:proofErr w:type="spellEnd"/>
-      <w:r>
-        <w:t xml:space="preserve">, F. D., </w:t>
-      </w:r>
-      <w:proofErr w:type="spellStart"/>
-      <w:r>
-        <w:t>Hasselman</w:t>
-      </w:r>
-      <w:proofErr w:type="spellEnd"/>
-      <w:r>
-        <w:t xml:space="preserve">, F., Corker, K. S., Grange, J., Sharples, A., Cavender, C., </w:t>
-      </w:r>
-      <w:proofErr w:type="spellStart"/>
-      <w:r>
-        <w:t>Augusteijn</w:t>
-      </w:r>
-      <w:proofErr w:type="spellEnd"/>
-      <w:r>
-        <w:t xml:space="preserve">, H., </w:t>
-      </w:r>
-      <w:proofErr w:type="spellStart"/>
-      <w:r>
-        <w:t>Augusteijn</w:t>
-      </w:r>
-      <w:proofErr w:type="spellEnd"/>
-      <w:r>
-        <w:t xml:space="preserve">, H., </w:t>
-      </w:r>
-      <w:proofErr w:type="spellStart"/>
-      <w:r>
-        <w:t>Gerger</w:t>
-      </w:r>
-      <w:proofErr w:type="spellEnd"/>
-      <w:r>
-        <w:t xml:space="preserve">, H., </w:t>
-      </w:r>
-      <w:proofErr w:type="spellStart"/>
-      <w:r>
-        <w:t>Locher</w:t>
-      </w:r>
-      <w:proofErr w:type="spellEnd"/>
-      <w:r>
-        <w:t xml:space="preserve">, C., Miller, I. D., </w:t>
-      </w:r>
-      <w:proofErr w:type="spellStart"/>
-      <w:r>
-        <w:t>Anvari</w:t>
-      </w:r>
-      <w:proofErr w:type="spellEnd"/>
-      <w:r>
-        <w:t xml:space="preserve">, F., &amp; Scheel, A. M. (2017). </w:t>
+      <w:r>
+        <w:t xml:space="preserve">Van den Noortgate, W., López-López, J. A., Marín-Martínez, F., &amp; Sánchez-Meca, J. (2013). Three-level meta-analysis of dependent effect sizes. </w:t>
       </w:r>
       <w:r>
         <w:rPr>
           <w:i/>
           <w:iCs/>
         </w:rPr>
-        <w:t>Examining the Reproducibility of Meta-Analyses in Psychology: A Preliminary Report</w:t>
-      </w:r>
-      <w:r>
-        <w:t xml:space="preserve"> [Preprint]. BITSS. https://doi.org/10.31222/osf.io/xfbjf</w:t>
+        <w:t>Behavior Research Methods</w:t>
+      </w:r>
+      <w:r>
+        <w:t xml:space="preserve">, </w:t>
+      </w:r>
+      <w:r>
+        <w:rPr>
+          <w:i/>
+          <w:iCs/>
+        </w:rPr>
+        <w:t>45</w:t>
+      </w:r>
+      <w:r>
+        <w:t>(2), 576–594. https://doi.org/10.3758/s13428-012-0261-6</w:t>
       </w:r>
     </w:p>
     <w:p>
@@ -25323,39 +25088,14 @@
         <w:pStyle w:val="Bibliography"/>
       </w:pPr>
       <w:r>
-        <w:lastRenderedPageBreak/>
-        <w:t xml:space="preserve">Leech, A., </w:t>
-      </w:r>
-      <w:proofErr w:type="spellStart"/>
-      <w:r>
-        <w:t>Bouyrden</w:t>
-      </w:r>
-      <w:proofErr w:type="spellEnd"/>
-      <w:r>
-        <w:t xml:space="preserve">, J., </w:t>
-      </w:r>
-      <w:proofErr w:type="spellStart"/>
-      <w:r>
-        <w:t>Bruijsten</w:t>
-      </w:r>
-      <w:proofErr w:type="spellEnd"/>
-      <w:r>
-        <w:t xml:space="preserve">, N., Barnes-Holmes, D., &amp; </w:t>
-      </w:r>
-      <w:proofErr w:type="spellStart"/>
-      <w:r>
-        <w:t>McEnteggart</w:t>
-      </w:r>
-      <w:proofErr w:type="spellEnd"/>
-      <w:r>
-        <w:t xml:space="preserve">, C. (2018). Training and testing for a transformation of fear and avoidance functions using the Implicit Relational Assessment Procedure: The first study. </w:t>
+        <w:t xml:space="preserve">Vevea, J. L., &amp; Woods, C. M. (2005). Publication bias in research synthesis: Sensitivity analysis using a priori weight functions. </w:t>
       </w:r>
       <w:r>
         <w:rPr>
           <w:i/>
           <w:iCs/>
         </w:rPr>
-        <w:t>Behavioural Processes</w:t>
+        <w:t>Psychological Methods</w:t>
       </w:r>
       <w:r>
         <w:t xml:space="preserve">, </w:t>
@@ -25365,10 +25105,10 @@
           <w:i/>
           <w:iCs/>
         </w:rPr>
-        <w:t>157</w:t>
-      </w:r>
-      <w:r>
-        <w:t>, 24–35. https://doi.org/10.1016/j.beproc.2018.08.012</w:t>
+        <w:t>10</w:t>
+      </w:r>
+      <w:r>
+        <w:t>(4), 428–443. https://doi.org/10.1037/1082-989X.10.4.428</w:t>
       </w:r>
     </w:p>
     <w:p>
@@ -25376,787 +25116,81 @@
         <w:pStyle w:val="Bibliography"/>
       </w:pPr>
       <w:r>
-        <w:t>López-Nicolás, R., López-López, J. A., Rubio-Aparicio, M., &amp; Sánchez-</w:t>
-      </w:r>
-      <w:proofErr w:type="spellStart"/>
-      <w:r>
-        <w:t>Meca</w:t>
-      </w:r>
-      <w:proofErr w:type="spellEnd"/>
-      <w:r>
-        <w:t xml:space="preserve">, J. (2022). A meta-review of transparency and reproducibility-related reporting practices in published meta-analyses on clinical psychological interventions (2000–2020). </w:t>
-      </w:r>
-      <w:proofErr w:type="spellStart"/>
+        <w:t xml:space="preserve">Viechtbauer, W. (2010). Conducting Meta-Analyses in R with the metafor Package. </w:t>
+      </w:r>
       <w:r>
         <w:rPr>
           <w:i/>
           <w:iCs/>
         </w:rPr>
-        <w:t>Behavior</w:t>
-      </w:r>
-      <w:proofErr w:type="spellEnd"/>
+        <w:t>Journal of Statistical Software</w:t>
+      </w:r>
+      <w:r>
+        <w:t xml:space="preserve">, </w:t>
+      </w:r>
       <w:r>
         <w:rPr>
           <w:i/>
           <w:iCs/>
         </w:rPr>
-        <w:t xml:space="preserve"> Research Methods</w:t>
-      </w:r>
-      <w:r>
-        <w:t xml:space="preserve">, </w:t>
+        <w:t>36</w:t>
+      </w:r>
+      <w:r>
+        <w:t>(3). https://doi.org/10.18637/jss.v036.i03</w:t>
+      </w:r>
+    </w:p>
+    <w:p>
+      <w:pPr>
+        <w:pStyle w:val="Bibliography"/>
+      </w:pPr>
+      <w:r>
+        <w:t xml:space="preserve">Viechtbauer, W. (2022). </w:t>
       </w:r>
       <w:r>
         <w:rPr>
           <w:i/>
           <w:iCs/>
         </w:rPr>
-        <w:t>54</w:t>
-      </w:r>
-      <w:r>
-        <w:t>(1), 334–349. https://doi.org/10.3758/s13428-021-01644-z</w:t>
+        <w:t>Hunter and Schmidt Method</w:t>
+      </w:r>
+      <w:r>
+        <w:t>. https://www.metafor-project.org/doku.php/tips:hunter_schmidt_method</w:t>
       </w:r>
     </w:p>
     <w:p>
       <w:pPr>
         <w:pStyle w:val="Bibliography"/>
       </w:pPr>
-      <w:proofErr w:type="spellStart"/>
-      <w:r>
-        <w:t>Maassen</w:t>
-      </w:r>
-      <w:proofErr w:type="spellEnd"/>
-      <w:r>
-        <w:t xml:space="preserve">, E., Assen, M. A. L. M. van, </w:t>
-      </w:r>
-      <w:proofErr w:type="spellStart"/>
-      <w:r>
-        <w:t>Nuijten</w:t>
-      </w:r>
-      <w:proofErr w:type="spellEnd"/>
-      <w:r>
-        <w:t>, M. B., Olsson-</w:t>
-      </w:r>
-      <w:proofErr w:type="spellStart"/>
-      <w:r>
-        <w:t>Collentine</w:t>
-      </w:r>
-      <w:proofErr w:type="spellEnd"/>
-      <w:r>
-        <w:t xml:space="preserve">, A., &amp; </w:t>
-      </w:r>
-      <w:proofErr w:type="spellStart"/>
-      <w:r>
-        <w:t>Wicherts</w:t>
-      </w:r>
-      <w:proofErr w:type="spellEnd"/>
-      <w:r>
-        <w:t xml:space="preserve">, J. M. (2020). Reproducibility of individual effect sizes in meta-analyses in psychology. </w:t>
+      <w:r>
+        <w:t xml:space="preserve">Viechtbauer, W. (2024). </w:t>
       </w:r>
       <w:r>
         <w:rPr>
           <w:i/>
           <w:iCs/>
         </w:rPr>
-        <w:t>PLOS ONE</w:t>
-      </w:r>
-      <w:r>
-        <w:t xml:space="preserve">, </w:t>
+        <w:t>metafor: Meta-Analysis Package for R</w:t>
+      </w:r>
+      <w:r>
+        <w:t xml:space="preserve"> (Version 4.6-0) [Computer software]. https://CRAN.R-project.org/package=metafor</w:t>
+      </w:r>
+    </w:p>
+    <w:p>
+      <w:pPr>
+        <w:pStyle w:val="Bibliography"/>
+      </w:pPr>
+      <w:r>
+        <w:t xml:space="preserve">Wilkinson, J., Heal, C., Antoniou, G. A., Alfirevic, Z., Avenell, A., Barbour, V., Brown, N. J. L., Carlisle, J., Dicker, P., Dumville, J., Grey, A., Gurrin, L. C., Hayden, J. A., Heathers, J., Hunter, K. E., Lasserson, T., Lam, E., Lensen, S., Li, T., … Kirkham, J. J. (2023). </w:t>
       </w:r>
       <w:r>
         <w:rPr>
           <w:i/>
           <w:iCs/>
         </w:rPr>
-        <w:t>15</w:t>
-      </w:r>
-      <w:r>
-        <w:t>(5), e0233107. https://doi.org/10.1371/journal.pone.0233107</w:t>
-      </w:r>
-    </w:p>
-    <w:p>
-      <w:pPr>
-        <w:pStyle w:val="Bibliography"/>
-      </w:pPr>
-      <w:r>
-        <w:t xml:space="preserve">Maloney, E., &amp; Barnes-Holmes, D. (2016). Exploring the </w:t>
-      </w:r>
-      <w:proofErr w:type="spellStart"/>
-      <w:r>
-        <w:t>Behavioral</w:t>
-      </w:r>
-      <w:proofErr w:type="spellEnd"/>
-      <w:r>
-        <w:t xml:space="preserve"> Dynamics of the Implicit Relational Assessment Procedure: The Role of Relational Contextual Cues Versus Relational Coherence Indicators as Response Options. </w:t>
-      </w:r>
-      <w:r>
-        <w:rPr>
-          <w:i/>
-          <w:iCs/>
-        </w:rPr>
-        <w:t>The Psychological Record</w:t>
-      </w:r>
-      <w:r>
-        <w:t xml:space="preserve">, </w:t>
-      </w:r>
-      <w:r>
-        <w:rPr>
-          <w:i/>
-          <w:iCs/>
-        </w:rPr>
-        <w:t>66</w:t>
-      </w:r>
-      <w:r>
-        <w:t>(3), 395–403. https://doi.org/10.1007/s40732-016-0180-5</w:t>
-      </w:r>
-    </w:p>
-    <w:p>
-      <w:pPr>
-        <w:pStyle w:val="Bibliography"/>
-      </w:pPr>
-      <w:r>
-        <w:t xml:space="preserve">Marin, F., Rohatgi, A., &amp; </w:t>
-      </w:r>
-      <w:proofErr w:type="spellStart"/>
-      <w:r>
-        <w:t>Charlot</w:t>
-      </w:r>
-      <w:proofErr w:type="spellEnd"/>
-      <w:r>
-        <w:t xml:space="preserve">, S. (2017). </w:t>
-      </w:r>
-      <w:proofErr w:type="spellStart"/>
-      <w:r>
-        <w:rPr>
-          <w:i/>
-          <w:iCs/>
-        </w:rPr>
-        <w:t>WebPlotDigitizer</w:t>
-      </w:r>
-      <w:proofErr w:type="spellEnd"/>
-      <w:r>
-        <w:rPr>
-          <w:i/>
-          <w:iCs/>
-        </w:rPr>
-        <w:t xml:space="preserve">, a polyvalent and free software to extract spectra from old astronomical publications: Application to ultraviolet </w:t>
-      </w:r>
-      <w:proofErr w:type="spellStart"/>
-      <w:r>
-        <w:rPr>
-          <w:i/>
-          <w:iCs/>
-        </w:rPr>
-        <w:t>spectropolarimetry</w:t>
-      </w:r>
-      <w:proofErr w:type="spellEnd"/>
-      <w:r>
-        <w:t xml:space="preserve"> (arXiv:1708.02025). </w:t>
-      </w:r>
-      <w:proofErr w:type="spellStart"/>
-      <w:r>
-        <w:t>arXiv</w:t>
-      </w:r>
-      <w:proofErr w:type="spellEnd"/>
-      <w:r>
-        <w:t>. http://arxiv.org/abs/1708.02025</w:t>
-      </w:r>
-    </w:p>
-    <w:p>
-      <w:pPr>
-        <w:pStyle w:val="Bibliography"/>
-      </w:pPr>
-      <w:proofErr w:type="spellStart"/>
-      <w:r>
-        <w:t>Perugini</w:t>
-      </w:r>
-      <w:proofErr w:type="spellEnd"/>
-      <w:r>
-        <w:t xml:space="preserve">, M., Gallucci, M., &amp; </w:t>
-      </w:r>
-      <w:proofErr w:type="spellStart"/>
-      <w:r>
-        <w:t>Costantini</w:t>
-      </w:r>
-      <w:proofErr w:type="spellEnd"/>
-      <w:r>
-        <w:t xml:space="preserve">, G. (2014). Safeguard Power as a Protection Against Imprecise Power Estimates. </w:t>
-      </w:r>
-      <w:r>
-        <w:rPr>
-          <w:i/>
-          <w:iCs/>
-        </w:rPr>
-        <w:t>Perspectives on Psychological Science</w:t>
-      </w:r>
-      <w:r>
-        <w:t xml:space="preserve">, </w:t>
-      </w:r>
-      <w:r>
-        <w:rPr>
-          <w:i/>
-          <w:iCs/>
-        </w:rPr>
-        <w:t>9</w:t>
-      </w:r>
-      <w:r>
-        <w:t>(3), 319–332. https://doi.org/10.1177/1745691614528519</w:t>
-      </w:r>
-    </w:p>
-    <w:p>
-      <w:pPr>
-        <w:pStyle w:val="Bibliography"/>
-      </w:pPr>
-      <w:r>
-        <w:lastRenderedPageBreak/>
-        <w:t xml:space="preserve">Plessen, C. Y., </w:t>
-      </w:r>
-      <w:proofErr w:type="spellStart"/>
-      <w:r>
-        <w:t>Karyotaki</w:t>
-      </w:r>
-      <w:proofErr w:type="spellEnd"/>
-      <w:r>
-        <w:t xml:space="preserve">, E., Miguel, C., </w:t>
-      </w:r>
-      <w:proofErr w:type="spellStart"/>
-      <w:r>
-        <w:t>Ciharova</w:t>
-      </w:r>
-      <w:proofErr w:type="spellEnd"/>
-      <w:r>
-        <w:t xml:space="preserve">, M., &amp; </w:t>
-      </w:r>
-      <w:proofErr w:type="spellStart"/>
-      <w:r>
-        <w:t>Cuijpers</w:t>
-      </w:r>
-      <w:proofErr w:type="spellEnd"/>
-      <w:r>
-        <w:t xml:space="preserve">, P. (2023). Exploring the efficacy of psychotherapies for depression: A multiverse meta-analysis. </w:t>
-      </w:r>
-      <w:r>
-        <w:rPr>
-          <w:i/>
-          <w:iCs/>
-        </w:rPr>
-        <w:t xml:space="preserve">BMJ </w:t>
-      </w:r>
-      <w:proofErr w:type="spellStart"/>
-      <w:r>
-        <w:rPr>
-          <w:i/>
-          <w:iCs/>
-        </w:rPr>
-        <w:t>Ment</w:t>
-      </w:r>
-      <w:proofErr w:type="spellEnd"/>
-      <w:r>
-        <w:rPr>
-          <w:i/>
-          <w:iCs/>
-        </w:rPr>
-        <w:t xml:space="preserve"> Health</w:t>
-      </w:r>
-      <w:r>
-        <w:t xml:space="preserve">, </w:t>
-      </w:r>
-      <w:r>
-        <w:rPr>
-          <w:i/>
-          <w:iCs/>
-        </w:rPr>
-        <w:t>26</w:t>
-      </w:r>
-      <w:r>
-        <w:t>(1). https://doi.org/10.1136/bmjment-2022-300626</w:t>
-      </w:r>
-    </w:p>
-    <w:p>
-      <w:pPr>
-        <w:pStyle w:val="Bibliography"/>
-      </w:pPr>
-      <w:r>
-        <w:t xml:space="preserve">Power, P. M., Harte, C., Barnes-Holmes, D., &amp; Barnes-Holmes, Y. (2017). Exploring Racial Bias in a European Country with a Recent History of Immigration of Black Africans. </w:t>
-      </w:r>
-      <w:r>
-        <w:rPr>
-          <w:i/>
-          <w:iCs/>
-        </w:rPr>
-        <w:t>The Psychological Record</w:t>
-      </w:r>
-      <w:r>
-        <w:t xml:space="preserve">, </w:t>
-      </w:r>
-      <w:r>
-        <w:rPr>
-          <w:i/>
-          <w:iCs/>
-        </w:rPr>
-        <w:t>67</w:t>
-      </w:r>
-      <w:r>
-        <w:t>(3), 365–375. https://doi.org/10.1007/s40732-017-0223-6</w:t>
-      </w:r>
-    </w:p>
-    <w:p>
-      <w:pPr>
-        <w:pStyle w:val="Bibliography"/>
-      </w:pPr>
-      <w:proofErr w:type="spellStart"/>
-      <w:r>
-        <w:t>Revelle</w:t>
-      </w:r>
-      <w:proofErr w:type="spellEnd"/>
-      <w:r>
-        <w:t xml:space="preserve">, W. (2009). </w:t>
-      </w:r>
-      <w:r>
-        <w:rPr>
-          <w:i/>
-          <w:iCs/>
-        </w:rPr>
-        <w:t>An introduction to psychometric theory with applications in R</w:t>
-      </w:r>
-      <w:r>
-        <w:t>. Springer Evanston, IL. https://www.personality-project.org/r/book/</w:t>
-      </w:r>
-    </w:p>
-    <w:p>
-      <w:pPr>
-        <w:pStyle w:val="Bibliography"/>
-      </w:pPr>
-      <w:r>
-        <w:t>Richard, F. D., Bond, C. F., &amp; Stokes-</w:t>
-      </w:r>
-      <w:proofErr w:type="spellStart"/>
-      <w:r>
-        <w:t>Zoota</w:t>
-      </w:r>
-      <w:proofErr w:type="spellEnd"/>
-      <w:r>
-        <w:t xml:space="preserve">, J. J. (2003). One Hundred Years of Social Psychology Quantitatively Described. </w:t>
-      </w:r>
-      <w:r>
-        <w:rPr>
-          <w:i/>
-          <w:iCs/>
-        </w:rPr>
-        <w:t>Review of General Psychology</w:t>
-      </w:r>
-      <w:r>
-        <w:t xml:space="preserve">, </w:t>
-      </w:r>
-      <w:r>
-        <w:rPr>
-          <w:i/>
-          <w:iCs/>
-        </w:rPr>
-        <w:t>7</w:t>
-      </w:r>
-      <w:r>
-        <w:t>(4), 331–363. https://doi.org/10.1037/1089-2680.7.4.331</w:t>
-      </w:r>
-    </w:p>
-    <w:p>
-      <w:pPr>
-        <w:pStyle w:val="Bibliography"/>
-      </w:pPr>
-      <w:proofErr w:type="spellStart"/>
-      <w:r>
-        <w:t>Rücker</w:t>
-      </w:r>
-      <w:proofErr w:type="spellEnd"/>
-      <w:r>
-        <w:t xml:space="preserve">, G., Carpenter, J. R., &amp; Schwarzer, G. (2011). Detecting and adjusting for small-study effects in meta-analysis. </w:t>
-      </w:r>
-      <w:r>
-        <w:rPr>
-          <w:i/>
-          <w:iCs/>
-        </w:rPr>
-        <w:t>Biometrical Journal</w:t>
-      </w:r>
-      <w:r>
-        <w:t xml:space="preserve">, </w:t>
-      </w:r>
-      <w:r>
-        <w:rPr>
-          <w:i/>
-          <w:iCs/>
-        </w:rPr>
-        <w:t>53</w:t>
-      </w:r>
-      <w:r>
-        <w:t>(2), 351–368. https://doi.org/10.1002/bimj.201000151</w:t>
-      </w:r>
-    </w:p>
-    <w:p>
-      <w:pPr>
-        <w:pStyle w:val="Bibliography"/>
-      </w:pPr>
-      <w:r>
-        <w:t xml:space="preserve">Sterne, J. A. C., Gavaghan, D., &amp; Egger, M. (2000). Publication and related bias in meta-analysis: Power of statistical tests and prevalence in the literature. </w:t>
-      </w:r>
-      <w:r>
-        <w:rPr>
-          <w:i/>
-          <w:iCs/>
-        </w:rPr>
-        <w:t>Journal of Clinical Epidemiology</w:t>
-      </w:r>
-      <w:r>
-        <w:t xml:space="preserve">, </w:t>
-      </w:r>
-      <w:r>
-        <w:rPr>
-          <w:i/>
-          <w:iCs/>
-        </w:rPr>
-        <w:t>53</w:t>
-      </w:r>
-      <w:r>
-        <w:t>(11), 1119–1129. https://doi.org/10.1016/S0895-4356(00)00242-0</w:t>
-      </w:r>
-    </w:p>
-    <w:p>
-      <w:pPr>
-        <w:pStyle w:val="Bibliography"/>
-      </w:pPr>
-      <w:r>
-        <w:t xml:space="preserve">Vahey, N. A., Barnes-Holmes, D., Barnes-Holmes, Y., &amp; Stewart, I. (2009). A first test of the Implicit Relational Assessment Procedure (IRAP) as a measure of self-esteem: Irish prisoner groups and university students. </w:t>
-      </w:r>
-      <w:r>
-        <w:rPr>
-          <w:i/>
-          <w:iCs/>
-        </w:rPr>
-        <w:t>The Psychological Record</w:t>
-      </w:r>
-      <w:r>
-        <w:t xml:space="preserve">, </w:t>
-      </w:r>
-      <w:r>
-        <w:rPr>
-          <w:i/>
-          <w:iCs/>
-        </w:rPr>
-        <w:t>59</w:t>
-      </w:r>
-      <w:r>
-        <w:t>(3), 371–388.</w:t>
-      </w:r>
-    </w:p>
-    <w:p>
-      <w:pPr>
-        <w:pStyle w:val="Bibliography"/>
-      </w:pPr>
-      <w:r>
-        <w:t xml:space="preserve">Vahey, N. A., Boles, S., &amp; Barnes-Holmes, D. (2010). Measuring adolescents’ smoking-related social identity preferences with the Implicit Relational Assessment Procedure (IRAP) for the first time: A starting point that explains later IRAP evolutions. </w:t>
-      </w:r>
-      <w:r>
-        <w:rPr>
-          <w:i/>
-          <w:iCs/>
-        </w:rPr>
-        <w:t>International Journal of Psychology and Psychological Therapy</w:t>
-      </w:r>
-      <w:r>
-        <w:t xml:space="preserve">, </w:t>
-      </w:r>
-      <w:r>
-        <w:rPr>
-          <w:i/>
-          <w:iCs/>
-        </w:rPr>
-        <w:t>10</w:t>
-      </w:r>
-      <w:r>
-        <w:t>(3), 453–474.</w:t>
-      </w:r>
-    </w:p>
-    <w:p>
-      <w:pPr>
-        <w:pStyle w:val="Bibliography"/>
-      </w:pPr>
-      <w:r>
-        <w:lastRenderedPageBreak/>
-        <w:t xml:space="preserve">Vahey, N. A., Nicholson, E., &amp; Barnes-Holmes, D. (2015). A meta-analysis of criterion effects for the Implicit Relational Assessment Procedure (IRAP) in the clinical domain. </w:t>
-      </w:r>
-      <w:r>
-        <w:rPr>
-          <w:i/>
-          <w:iCs/>
-        </w:rPr>
-        <w:t xml:space="preserve">Journal of </w:t>
-      </w:r>
-      <w:proofErr w:type="spellStart"/>
-      <w:r>
-        <w:rPr>
-          <w:i/>
-          <w:iCs/>
-        </w:rPr>
-        <w:t>Behavior</w:t>
-      </w:r>
-      <w:proofErr w:type="spellEnd"/>
-      <w:r>
-        <w:rPr>
-          <w:i/>
-          <w:iCs/>
-        </w:rPr>
-        <w:t xml:space="preserve"> Therapy and Experimental Psychiatry</w:t>
-      </w:r>
-      <w:r>
-        <w:t xml:space="preserve">, </w:t>
-      </w:r>
-      <w:r>
-        <w:rPr>
-          <w:i/>
-          <w:iCs/>
-        </w:rPr>
-        <w:t>48</w:t>
-      </w:r>
-      <w:r>
-        <w:t>, 59–65. https://doi.org/10.1016/j.jbtep.2015.01.004</w:t>
-      </w:r>
-    </w:p>
-    <w:p>
-      <w:pPr>
-        <w:pStyle w:val="Bibliography"/>
-      </w:pPr>
-      <w:r>
-        <w:t xml:space="preserve">Van den </w:t>
-      </w:r>
-      <w:proofErr w:type="spellStart"/>
-      <w:r>
-        <w:t>Noortgate</w:t>
-      </w:r>
-      <w:proofErr w:type="spellEnd"/>
-      <w:r>
-        <w:t>, W., López-López, J. A., Marín-Martínez, F., &amp; Sánchez-</w:t>
-      </w:r>
-      <w:proofErr w:type="spellStart"/>
-      <w:r>
-        <w:t>Meca</w:t>
-      </w:r>
-      <w:proofErr w:type="spellEnd"/>
-      <w:r>
-        <w:t xml:space="preserve">, J. (2013). Three-level meta-analysis of dependent effect sizes. </w:t>
-      </w:r>
-      <w:proofErr w:type="spellStart"/>
-      <w:r>
-        <w:rPr>
-          <w:i/>
-          <w:iCs/>
-        </w:rPr>
-        <w:t>Behavior</w:t>
-      </w:r>
-      <w:proofErr w:type="spellEnd"/>
-      <w:r>
-        <w:rPr>
-          <w:i/>
-          <w:iCs/>
-        </w:rPr>
-        <w:t xml:space="preserve"> Research Methods</w:t>
-      </w:r>
-      <w:r>
-        <w:t xml:space="preserve">, </w:t>
-      </w:r>
-      <w:r>
-        <w:rPr>
-          <w:i/>
-          <w:iCs/>
-        </w:rPr>
-        <w:t>45</w:t>
-      </w:r>
-      <w:r>
-        <w:t>(2), 576–594. https://doi.org/10.3758/s13428-012-0261-6</w:t>
-      </w:r>
-    </w:p>
-    <w:p>
-      <w:pPr>
-        <w:pStyle w:val="Bibliography"/>
-      </w:pPr>
-      <w:proofErr w:type="spellStart"/>
-      <w:r>
-        <w:t>Vevea</w:t>
-      </w:r>
-      <w:proofErr w:type="spellEnd"/>
-      <w:r>
-        <w:t xml:space="preserve">, J. L., &amp; Woods, C. M. (2005). Publication bias in research synthesis: Sensitivity analysis using a priori weight functions. </w:t>
-      </w:r>
-      <w:r>
-        <w:rPr>
-          <w:i/>
-          <w:iCs/>
-        </w:rPr>
-        <w:t>Psychological Methods</w:t>
-      </w:r>
-      <w:r>
-        <w:t xml:space="preserve">, </w:t>
-      </w:r>
-      <w:r>
-        <w:rPr>
-          <w:i/>
-          <w:iCs/>
-        </w:rPr>
-        <w:t>10</w:t>
-      </w:r>
-      <w:r>
-        <w:t>(4), 428–443. https://doi.org/10.1037/1082-989X.10.4.428</w:t>
-      </w:r>
-    </w:p>
-    <w:p>
-      <w:pPr>
-        <w:pStyle w:val="Bibliography"/>
-      </w:pPr>
-      <w:proofErr w:type="spellStart"/>
-      <w:r>
-        <w:t>Viechtbauer</w:t>
-      </w:r>
-      <w:proofErr w:type="spellEnd"/>
-      <w:r>
-        <w:t xml:space="preserve">, W. (2010). Conducting Meta-Analyses in R with the metafor Package. </w:t>
-      </w:r>
-      <w:r>
-        <w:rPr>
-          <w:i/>
-          <w:iCs/>
-        </w:rPr>
-        <w:t>Journal of Statistical Software</w:t>
-      </w:r>
-      <w:r>
-        <w:t xml:space="preserve">, </w:t>
-      </w:r>
-      <w:r>
-        <w:rPr>
-          <w:i/>
-          <w:iCs/>
-        </w:rPr>
-        <w:t>36</w:t>
-      </w:r>
-      <w:r>
-        <w:t>(3). https://doi.org/10.18637/jss.v036.i03</w:t>
-      </w:r>
-    </w:p>
-    <w:p>
-      <w:pPr>
-        <w:pStyle w:val="Bibliography"/>
-      </w:pPr>
-      <w:proofErr w:type="spellStart"/>
-      <w:r>
-        <w:t>Viechtbauer</w:t>
-      </w:r>
-      <w:proofErr w:type="spellEnd"/>
-      <w:r>
-        <w:t xml:space="preserve">, W. (2022). </w:t>
-      </w:r>
-      <w:r>
-        <w:rPr>
-          <w:i/>
-          <w:iCs/>
-        </w:rPr>
-        <w:t>Hunter and Schmidt Method</w:t>
-      </w:r>
-      <w:r>
-        <w:t>. https://www.metafor-project.org/doku.php/tips:hunter_schmidt_method</w:t>
-      </w:r>
-    </w:p>
-    <w:p>
-      <w:pPr>
-        <w:pStyle w:val="Bibliography"/>
-      </w:pPr>
-      <w:proofErr w:type="spellStart"/>
-      <w:r>
-        <w:t>Viechtbauer</w:t>
-      </w:r>
-      <w:proofErr w:type="spellEnd"/>
-      <w:r>
-        <w:t xml:space="preserve">, W. (2024). </w:t>
-      </w:r>
-      <w:r>
-        <w:rPr>
-          <w:i/>
-          <w:iCs/>
-        </w:rPr>
-        <w:t>metafor: Meta-Analysis Package for R</w:t>
-      </w:r>
-      <w:r>
-        <w:t xml:space="preserve"> (Version 4.6-0) [Computer software]. https://CRAN.R-project.org/package=metafor</w:t>
-      </w:r>
-    </w:p>
-    <w:p>
-      <w:pPr>
-        <w:pStyle w:val="Bibliography"/>
-      </w:pPr>
-      <w:r>
-        <w:t xml:space="preserve">Wilkinson, J., Heal, C., Antoniou, G. A., </w:t>
-      </w:r>
-      <w:proofErr w:type="spellStart"/>
-      <w:r>
-        <w:t>Alfirevic</w:t>
-      </w:r>
-      <w:proofErr w:type="spellEnd"/>
-      <w:r>
-        <w:t xml:space="preserve">, Z., </w:t>
-      </w:r>
-      <w:proofErr w:type="spellStart"/>
-      <w:r>
-        <w:t>Avenell</w:t>
-      </w:r>
-      <w:proofErr w:type="spellEnd"/>
-      <w:r>
-        <w:t xml:space="preserve">, A., Barbour, V., Brown, N. J. L., Carlisle, J., Dicker, P., </w:t>
-      </w:r>
-      <w:proofErr w:type="spellStart"/>
-      <w:r>
-        <w:t>Dumville</w:t>
-      </w:r>
-      <w:proofErr w:type="spellEnd"/>
-      <w:r>
-        <w:t xml:space="preserve">, J., Grey, A., </w:t>
-      </w:r>
-      <w:proofErr w:type="spellStart"/>
-      <w:r>
-        <w:t>Gurrin</w:t>
-      </w:r>
-      <w:proofErr w:type="spellEnd"/>
-      <w:r>
-        <w:t xml:space="preserve">, L. C., Hayden, J. A., Heathers, J., Hunter, K. E., </w:t>
-      </w:r>
-      <w:proofErr w:type="spellStart"/>
-      <w:r>
-        <w:t>Lasserson</w:t>
-      </w:r>
-      <w:proofErr w:type="spellEnd"/>
-      <w:r>
-        <w:t xml:space="preserve">, T., Lam, E., </w:t>
-      </w:r>
-      <w:proofErr w:type="spellStart"/>
-      <w:r>
-        <w:t>Lensen</w:t>
-      </w:r>
-      <w:proofErr w:type="spellEnd"/>
-      <w:r>
-        <w:t xml:space="preserve">, S., Li, T., … Kirkham, J. J. (2023). </w:t>
-      </w:r>
-      <w:r>
-        <w:rPr>
-          <w:i/>
-          <w:iCs/>
-        </w:rPr>
         <w:t>Protocol for the development of a tool (INSPECT-SR) to identify problematic randomised controlled trials in systematic reviews of health interventions</w:t>
       </w:r>
       <w:r>
-        <w:t xml:space="preserve"> (p. 2023.09.21.23295626). </w:t>
-      </w:r>
-      <w:proofErr w:type="spellStart"/>
-      <w:r>
-        <w:t>medRxiv</w:t>
-      </w:r>
-      <w:proofErr w:type="spellEnd"/>
-      <w:r>
-        <w:t>. https://doi.org/10.1101/2023.09.21.23295626</w:t>
+        <w:t xml:space="preserve"> (p. 2023.09.21.23295626). medRxiv. https://doi.org/10.1101/2023.09.21.23295626</w:t>
       </w:r>
     </w:p>
     <w:p>
@@ -26374,6 +25408,9 @@
           </m:accPr>
           <m:e>
             <m:r>
+              <m:rPr>
+                <m:sty m:val="p"/>
+              </m:rPr>
               <w:rPr>
                 <w:rFonts w:ascii="Cambria Math" w:hAnsi="Cambria Math"/>
               </w:rPr>
@@ -26398,6 +25435,9 @@
           </m:accPr>
           <m:e>
             <m:r>
+              <m:rPr>
+                <m:sty m:val="p"/>
+              </m:rPr>
               <w:rPr>
                 <w:rFonts w:ascii="Cambria Math" w:hAnsi="Cambria Math"/>
               </w:rPr>

</xml_diff>